<commit_message>
PlatformService : Add Docker support
</commit_message>
<xml_diff>
--- a/Documents/PPTS.docx
+++ b/Documents/PPTS.docx
@@ -736,6 +736,113 @@
                     <a:xfrm>
                       <a:off x="0" y="0"/>
                       <a:ext cx="5731510" cy="3211830"/>
+                    </a:xfrm>
+                    <a:prstGeom prst="rect">
+                      <a:avLst/>
+                    </a:prstGeom>
+                  </pic:spPr>
+                </pic:pic>
+              </a:graphicData>
+            </a:graphic>
+          </wp:inline>
+        </w:drawing>
+      </w:r>
+    </w:p>
+    <w:p>
+      <w:pPr>
+        <w:rPr>
+          <w:b/>
+          <w:bCs/>
+          <w:sz w:val="28"/>
+          <w:szCs w:val="28"/>
+        </w:rPr>
+      </w:pPr>
+      <w:r>
+        <w:rPr>
+          <w:b/>
+          <w:bCs/>
+          <w:sz w:val="28"/>
+          <w:szCs w:val="28"/>
+        </w:rPr>
+        <w:lastRenderedPageBreak/>
+        <w:drawing>
+          <wp:inline distT="0" distB="0" distL="0" distR="0" wp14:anchorId="69019152" wp14:editId="1CB210F6">
+            <wp:extent cx="5731510" cy="2265680"/>
+            <wp:effectExtent l="0" t="0" r="2540" b="1270"/>
+            <wp:docPr id="1870858457" name="Picture 1"/>
+            <wp:cNvGraphicFramePr>
+              <a:graphicFrameLocks xmlns:a="http://schemas.openxmlformats.org/drawingml/2006/main" noChangeAspect="1"/>
+            </wp:cNvGraphicFramePr>
+            <a:graphic xmlns:a="http://schemas.openxmlformats.org/drawingml/2006/main">
+              <a:graphicData uri="http://schemas.openxmlformats.org/drawingml/2006/picture">
+                <pic:pic xmlns:pic="http://schemas.openxmlformats.org/drawingml/2006/picture">
+                  <pic:nvPicPr>
+                    <pic:cNvPr id="1870858457" name=""/>
+                    <pic:cNvPicPr/>
+                  </pic:nvPicPr>
+                  <pic:blipFill>
+                    <a:blip r:embed="rId16"/>
+                    <a:stretch>
+                      <a:fillRect/>
+                    </a:stretch>
+                  </pic:blipFill>
+                  <pic:spPr>
+                    <a:xfrm>
+                      <a:off x="0" y="0"/>
+                      <a:ext cx="5731510" cy="2265680"/>
+                    </a:xfrm>
+                    <a:prstGeom prst="rect">
+                      <a:avLst/>
+                    </a:prstGeom>
+                  </pic:spPr>
+                </pic:pic>
+              </a:graphicData>
+            </a:graphic>
+          </wp:inline>
+        </w:drawing>
+      </w:r>
+    </w:p>
+    <w:p>
+      <w:pPr>
+        <w:rPr>
+          <w:b/>
+          <w:bCs/>
+          <w:sz w:val="28"/>
+          <w:szCs w:val="28"/>
+        </w:rPr>
+      </w:pPr>
+      <w:r>
+        <w:rPr>
+          <w:b/>
+          <w:bCs/>
+          <w:sz w:val="28"/>
+          <w:szCs w:val="28"/>
+        </w:rPr>
+        <w:drawing>
+          <wp:inline distT="0" distB="0" distL="0" distR="0" wp14:anchorId="21EEE7FE" wp14:editId="51DF40ED">
+            <wp:extent cx="5731510" cy="2868930"/>
+            <wp:effectExtent l="0" t="0" r="2540" b="7620"/>
+            <wp:docPr id="35736680" name="Picture 1"/>
+            <wp:cNvGraphicFramePr>
+              <a:graphicFrameLocks xmlns:a="http://schemas.openxmlformats.org/drawingml/2006/main" noChangeAspect="1"/>
+            </wp:cNvGraphicFramePr>
+            <a:graphic xmlns:a="http://schemas.openxmlformats.org/drawingml/2006/main">
+              <a:graphicData uri="http://schemas.openxmlformats.org/drawingml/2006/picture">
+                <pic:pic xmlns:pic="http://schemas.openxmlformats.org/drawingml/2006/picture">
+                  <pic:nvPicPr>
+                    <pic:cNvPr id="35736680" name=""/>
+                    <pic:cNvPicPr/>
+                  </pic:nvPicPr>
+                  <pic:blipFill>
+                    <a:blip r:embed="rId17"/>
+                    <a:stretch>
+                      <a:fillRect/>
+                    </a:stretch>
+                  </pic:blipFill>
+                  <pic:spPr>
+                    <a:xfrm>
+                      <a:off x="0" y="0"/>
+                      <a:ext cx="5731510" cy="2868930"/>
                     </a:xfrm>
                     <a:prstGeom prst="rect">
                       <a:avLst/>

</xml_diff>

<commit_message>
PlatformService : Create a deployment file for kubernetes
</commit_message>
<xml_diff>
--- a/Documents/PPTS.docx
+++ b/Documents/PPTS.docx
@@ -34,6 +34,7 @@
         <w:rPr>
           <w:b/>
           <w:bCs/>
+          <w:noProof/>
           <w:sz w:val="28"/>
           <w:szCs w:val="28"/>
         </w:rPr>
@@ -87,6 +88,7 @@
         <w:rPr>
           <w:b/>
           <w:bCs/>
+          <w:noProof/>
           <w:sz w:val="28"/>
           <w:szCs w:val="28"/>
         </w:rPr>
@@ -140,6 +142,7 @@
         <w:rPr>
           <w:b/>
           <w:bCs/>
+          <w:noProof/>
           <w:sz w:val="28"/>
           <w:szCs w:val="28"/>
         </w:rPr>
@@ -213,6 +216,7 @@
         <w:rPr>
           <w:b/>
           <w:bCs/>
+          <w:noProof/>
           <w:sz w:val="28"/>
           <w:szCs w:val="28"/>
         </w:rPr>
@@ -276,6 +280,7 @@
         <w:rPr>
           <w:b/>
           <w:bCs/>
+          <w:noProof/>
           <w:sz w:val="28"/>
           <w:szCs w:val="28"/>
         </w:rPr>
@@ -349,6 +354,7 @@
         <w:rPr>
           <w:b/>
           <w:bCs/>
+          <w:noProof/>
           <w:sz w:val="28"/>
           <w:szCs w:val="28"/>
         </w:rPr>
@@ -402,6 +408,7 @@
         <w:rPr>
           <w:b/>
           <w:bCs/>
+          <w:noProof/>
           <w:sz w:val="28"/>
           <w:szCs w:val="28"/>
         </w:rPr>
@@ -475,6 +482,7 @@
         <w:rPr>
           <w:b/>
           <w:bCs/>
+          <w:noProof/>
           <w:sz w:val="28"/>
           <w:szCs w:val="28"/>
         </w:rPr>
@@ -528,6 +536,7 @@
         <w:rPr>
           <w:b/>
           <w:bCs/>
+          <w:noProof/>
           <w:sz w:val="28"/>
           <w:szCs w:val="28"/>
         </w:rPr>
@@ -582,6 +591,7 @@
         <w:rPr>
           <w:b/>
           <w:bCs/>
+          <w:noProof/>
           <w:sz w:val="28"/>
           <w:szCs w:val="28"/>
         </w:rPr>
@@ -654,6 +664,7 @@
         <w:rPr>
           <w:b/>
           <w:bCs/>
+          <w:noProof/>
           <w:sz w:val="28"/>
           <w:szCs w:val="28"/>
         </w:rPr>
@@ -708,6 +719,7 @@
         <w:rPr>
           <w:b/>
           <w:bCs/>
+          <w:noProof/>
           <w:sz w:val="28"/>
           <w:szCs w:val="28"/>
         </w:rPr>
@@ -761,6 +773,7 @@
         <w:rPr>
           <w:b/>
           <w:bCs/>
+          <w:noProof/>
           <w:sz w:val="28"/>
           <w:szCs w:val="28"/>
         </w:rPr>
@@ -815,6 +828,7 @@
         <w:rPr>
           <w:b/>
           <w:bCs/>
+          <w:noProof/>
           <w:sz w:val="28"/>
           <w:szCs w:val="28"/>
         </w:rPr>
@@ -843,6 +857,132 @@
                     <a:xfrm>
                       <a:off x="0" y="0"/>
                       <a:ext cx="5731510" cy="2868930"/>
+                    </a:xfrm>
+                    <a:prstGeom prst="rect">
+                      <a:avLst/>
+                    </a:prstGeom>
+                  </pic:spPr>
+                </pic:pic>
+              </a:graphicData>
+            </a:graphic>
+          </wp:inline>
+        </w:drawing>
+      </w:r>
+    </w:p>
+    <w:p>
+      <w:pPr>
+        <w:rPr>
+          <w:b/>
+          <w:bCs/>
+          <w:sz w:val="28"/>
+          <w:szCs w:val="28"/>
+        </w:rPr>
+      </w:pPr>
+      <w:r>
+        <w:rPr>
+          <w:b/>
+          <w:bCs/>
+          <w:sz w:val="28"/>
+          <w:szCs w:val="28"/>
+        </w:rPr>
+        <w:drawing>
+          <wp:inline distT="0" distB="0" distL="0" distR="0" wp14:anchorId="678719EC" wp14:editId="6A0DBCA5">
+            <wp:extent cx="5731510" cy="3155950"/>
+            <wp:effectExtent l="0" t="0" r="2540" b="6350"/>
+            <wp:docPr id="739519148" name="Picture 1"/>
+            <wp:cNvGraphicFramePr>
+              <a:graphicFrameLocks xmlns:a="http://schemas.openxmlformats.org/drawingml/2006/main" noChangeAspect="1"/>
+            </wp:cNvGraphicFramePr>
+            <a:graphic xmlns:a="http://schemas.openxmlformats.org/drawingml/2006/main">
+              <a:graphicData uri="http://schemas.openxmlformats.org/drawingml/2006/picture">
+                <pic:pic xmlns:pic="http://schemas.openxmlformats.org/drawingml/2006/picture">
+                  <pic:nvPicPr>
+                    <pic:cNvPr id="739519148" name=""/>
+                    <pic:cNvPicPr/>
+                  </pic:nvPicPr>
+                  <pic:blipFill>
+                    <a:blip r:embed="rId18"/>
+                    <a:stretch>
+                      <a:fillRect/>
+                    </a:stretch>
+                  </pic:blipFill>
+                  <pic:spPr>
+                    <a:xfrm>
+                      <a:off x="0" y="0"/>
+                      <a:ext cx="5731510" cy="3155950"/>
+                    </a:xfrm>
+                    <a:prstGeom prst="rect">
+                      <a:avLst/>
+                    </a:prstGeom>
+                  </pic:spPr>
+                </pic:pic>
+              </a:graphicData>
+            </a:graphic>
+          </wp:inline>
+        </w:drawing>
+      </w:r>
+    </w:p>
+    <w:p>
+      <w:pPr>
+        <w:rPr>
+          <w:b/>
+          <w:bCs/>
+          <w:sz w:val="28"/>
+          <w:szCs w:val="28"/>
+        </w:rPr>
+      </w:pPr>
+      <w:r>
+        <w:rPr>
+          <w:b/>
+          <w:bCs/>
+          <w:sz w:val="28"/>
+          <w:szCs w:val="28"/>
+        </w:rPr>
+        <w:lastRenderedPageBreak/>
+        <w:t>As the Project was made in .net 5 and I am developing in .net 8 the default port for running api server is changed from 80 -&gt; 8080 from .net5 -&gt; .net8</w:t>
+      </w:r>
+    </w:p>
+    <w:p>
+      <w:pPr>
+        <w:rPr>
+          <w:b/>
+          <w:bCs/>
+          <w:sz w:val="28"/>
+          <w:szCs w:val="28"/>
+        </w:rPr>
+      </w:pPr>
+      <w:r>
+        <w:rPr>
+          <w:b/>
+          <w:bCs/>
+          <w:sz w:val="28"/>
+          <w:szCs w:val="28"/>
+        </w:rPr>
+        <w:drawing>
+          <wp:inline distT="0" distB="0" distL="0" distR="0" wp14:anchorId="72A25A86" wp14:editId="3E0785CC">
+            <wp:extent cx="5731510" cy="3378200"/>
+            <wp:effectExtent l="0" t="0" r="2540" b="0"/>
+            <wp:docPr id="2104552286" name="Picture 1"/>
+            <wp:cNvGraphicFramePr>
+              <a:graphicFrameLocks xmlns:a="http://schemas.openxmlformats.org/drawingml/2006/main" noChangeAspect="1"/>
+            </wp:cNvGraphicFramePr>
+            <a:graphic xmlns:a="http://schemas.openxmlformats.org/drawingml/2006/main">
+              <a:graphicData uri="http://schemas.openxmlformats.org/drawingml/2006/picture">
+                <pic:pic xmlns:pic="http://schemas.openxmlformats.org/drawingml/2006/picture">
+                  <pic:nvPicPr>
+                    <pic:cNvPr id="2104552286" name=""/>
+                    <pic:cNvPicPr/>
+                  </pic:nvPicPr>
+                  <pic:blipFill>
+                    <a:blip r:embed="rId19"/>
+                    <a:stretch>
+                      <a:fillRect/>
+                    </a:stretch>
+                  </pic:blipFill>
+                  <pic:spPr>
+                    <a:xfrm>
+                      <a:off x="0" y="0"/>
+                      <a:ext cx="5731510" cy="3378200"/>
                     </a:xfrm>
                     <a:prstGeom prst="rect">
                       <a:avLst/>

</xml_diff>

<commit_message>
PlatformService : Create a service which uses builtin http client factory which will make async call to command service to notify creation of new platform and make this only work for development env.
</commit_message>
<xml_diff>
--- a/Documents/PPTS.docx
+++ b/Documents/PPTS.docx
@@ -882,6 +882,7 @@
         <w:rPr>
           <w:b/>
           <w:bCs/>
+          <w:noProof/>
           <w:sz w:val="28"/>
           <w:szCs w:val="28"/>
         </w:rPr>
@@ -939,22 +940,43 @@
           <w:szCs w:val="28"/>
         </w:rPr>
         <w:lastRenderedPageBreak/>
-        <w:t>As the Project was made in .net 5 and I am developing in .net 8 the default port for running api server is changed from 80 -&gt; 8080 from .net5 -&gt; .net8</w:t>
-      </w:r>
-    </w:p>
-    <w:p>
-      <w:pPr>
-        <w:rPr>
-          <w:b/>
-          <w:bCs/>
-          <w:sz w:val="28"/>
-          <w:szCs w:val="28"/>
-        </w:rPr>
-      </w:pPr>
-      <w:r>
-        <w:rPr>
-          <w:b/>
-          <w:bCs/>
+        <w:t xml:space="preserve">As the Project was made in .net 5 and I am developing in .net 8 the default port for running </w:t>
+      </w:r>
+      <w:proofErr w:type="spellStart"/>
+      <w:r>
+        <w:rPr>
+          <w:b/>
+          <w:bCs/>
+          <w:sz w:val="28"/>
+          <w:szCs w:val="28"/>
+        </w:rPr>
+        <w:t>api</w:t>
+      </w:r>
+      <w:proofErr w:type="spellEnd"/>
+      <w:r>
+        <w:rPr>
+          <w:b/>
+          <w:bCs/>
+          <w:sz w:val="28"/>
+          <w:szCs w:val="28"/>
+        </w:rPr>
+        <w:t xml:space="preserve"> server is changed from 80 -&gt; 8080 from .net5 -&gt; .net8</w:t>
+      </w:r>
+    </w:p>
+    <w:p>
+      <w:pPr>
+        <w:rPr>
+          <w:b/>
+          <w:bCs/>
+          <w:sz w:val="28"/>
+          <w:szCs w:val="28"/>
+        </w:rPr>
+      </w:pPr>
+      <w:r>
+        <w:rPr>
+          <w:b/>
+          <w:bCs/>
+          <w:noProof/>
           <w:sz w:val="28"/>
           <w:szCs w:val="28"/>
         </w:rPr>
@@ -983,6 +1005,273 @@
                     <a:xfrm>
                       <a:off x="0" y="0"/>
                       <a:ext cx="5731510" cy="3378200"/>
+                    </a:xfrm>
+                    <a:prstGeom prst="rect">
+                      <a:avLst/>
+                    </a:prstGeom>
+                  </pic:spPr>
+                </pic:pic>
+              </a:graphicData>
+            </a:graphic>
+          </wp:inline>
+        </w:drawing>
+      </w:r>
+    </w:p>
+    <w:p>
+      <w:pPr>
+        <w:rPr>
+          <w:b/>
+          <w:bCs/>
+          <w:sz w:val="28"/>
+          <w:szCs w:val="28"/>
+        </w:rPr>
+      </w:pPr>
+      <w:r>
+        <w:rPr>
+          <w:b/>
+          <w:bCs/>
+          <w:sz w:val="28"/>
+          <w:szCs w:val="28"/>
+        </w:rPr>
+        <w:drawing>
+          <wp:inline distT="0" distB="0" distL="0" distR="0" wp14:anchorId="6D142D7C" wp14:editId="2342DB45">
+            <wp:extent cx="5731510" cy="3156585"/>
+            <wp:effectExtent l="0" t="0" r="2540" b="5715"/>
+            <wp:docPr id="1418423657" name="Picture 1"/>
+            <wp:cNvGraphicFramePr>
+              <a:graphicFrameLocks xmlns:a="http://schemas.openxmlformats.org/drawingml/2006/main" noChangeAspect="1"/>
+            </wp:cNvGraphicFramePr>
+            <a:graphic xmlns:a="http://schemas.openxmlformats.org/drawingml/2006/main">
+              <a:graphicData uri="http://schemas.openxmlformats.org/drawingml/2006/picture">
+                <pic:pic xmlns:pic="http://schemas.openxmlformats.org/drawingml/2006/picture">
+                  <pic:nvPicPr>
+                    <pic:cNvPr id="1418423657" name=""/>
+                    <pic:cNvPicPr/>
+                  </pic:nvPicPr>
+                  <pic:blipFill>
+                    <a:blip r:embed="rId20"/>
+                    <a:stretch>
+                      <a:fillRect/>
+                    </a:stretch>
+                  </pic:blipFill>
+                  <pic:spPr>
+                    <a:xfrm>
+                      <a:off x="0" y="0"/>
+                      <a:ext cx="5731510" cy="3156585"/>
+                    </a:xfrm>
+                    <a:prstGeom prst="rect">
+                      <a:avLst/>
+                    </a:prstGeom>
+                  </pic:spPr>
+                </pic:pic>
+              </a:graphicData>
+            </a:graphic>
+          </wp:inline>
+        </w:drawing>
+      </w:r>
+    </w:p>
+    <w:p>
+      <w:pPr>
+        <w:rPr>
+          <w:b/>
+          <w:bCs/>
+          <w:sz w:val="28"/>
+          <w:szCs w:val="28"/>
+        </w:rPr>
+      </w:pPr>
+      <w:r>
+        <w:rPr>
+          <w:b/>
+          <w:bCs/>
+          <w:sz w:val="28"/>
+          <w:szCs w:val="28"/>
+        </w:rPr>
+        <w:lastRenderedPageBreak/>
+        <w:drawing>
+          <wp:inline distT="0" distB="0" distL="0" distR="0" wp14:anchorId="79A6185F" wp14:editId="187EF3B7">
+            <wp:extent cx="5731510" cy="3140710"/>
+            <wp:effectExtent l="0" t="0" r="2540" b="2540"/>
+            <wp:docPr id="832710924" name="Picture 1"/>
+            <wp:cNvGraphicFramePr>
+              <a:graphicFrameLocks xmlns:a="http://schemas.openxmlformats.org/drawingml/2006/main" noChangeAspect="1"/>
+            </wp:cNvGraphicFramePr>
+            <a:graphic xmlns:a="http://schemas.openxmlformats.org/drawingml/2006/main">
+              <a:graphicData uri="http://schemas.openxmlformats.org/drawingml/2006/picture">
+                <pic:pic xmlns:pic="http://schemas.openxmlformats.org/drawingml/2006/picture">
+                  <pic:nvPicPr>
+                    <pic:cNvPr id="832710924" name=""/>
+                    <pic:cNvPicPr/>
+                  </pic:nvPicPr>
+                  <pic:blipFill>
+                    <a:blip r:embed="rId21"/>
+                    <a:stretch>
+                      <a:fillRect/>
+                    </a:stretch>
+                  </pic:blipFill>
+                  <pic:spPr>
+                    <a:xfrm>
+                      <a:off x="0" y="0"/>
+                      <a:ext cx="5731510" cy="3140710"/>
+                    </a:xfrm>
+                    <a:prstGeom prst="rect">
+                      <a:avLst/>
+                    </a:prstGeom>
+                  </pic:spPr>
+                </pic:pic>
+              </a:graphicData>
+            </a:graphic>
+          </wp:inline>
+        </w:drawing>
+      </w:r>
+    </w:p>
+    <w:p>
+      <w:pPr>
+        <w:rPr>
+          <w:b/>
+          <w:bCs/>
+          <w:sz w:val="28"/>
+          <w:szCs w:val="28"/>
+        </w:rPr>
+      </w:pPr>
+      <w:r>
+        <w:rPr>
+          <w:b/>
+          <w:bCs/>
+          <w:sz w:val="28"/>
+          <w:szCs w:val="28"/>
+        </w:rPr>
+        <w:drawing>
+          <wp:inline distT="0" distB="0" distL="0" distR="0" wp14:anchorId="17C47540" wp14:editId="5F27C162">
+            <wp:extent cx="5731510" cy="3069590"/>
+            <wp:effectExtent l="0" t="0" r="2540" b="0"/>
+            <wp:docPr id="1443354636" name="Picture 1"/>
+            <wp:cNvGraphicFramePr>
+              <a:graphicFrameLocks xmlns:a="http://schemas.openxmlformats.org/drawingml/2006/main" noChangeAspect="1"/>
+            </wp:cNvGraphicFramePr>
+            <a:graphic xmlns:a="http://schemas.openxmlformats.org/drawingml/2006/main">
+              <a:graphicData uri="http://schemas.openxmlformats.org/drawingml/2006/picture">
+                <pic:pic xmlns:pic="http://schemas.openxmlformats.org/drawingml/2006/picture">
+                  <pic:nvPicPr>
+                    <pic:cNvPr id="1443354636" name=""/>
+                    <pic:cNvPicPr/>
+                  </pic:nvPicPr>
+                  <pic:blipFill>
+                    <a:blip r:embed="rId22"/>
+                    <a:stretch>
+                      <a:fillRect/>
+                    </a:stretch>
+                  </pic:blipFill>
+                  <pic:spPr>
+                    <a:xfrm>
+                      <a:off x="0" y="0"/>
+                      <a:ext cx="5731510" cy="3069590"/>
+                    </a:xfrm>
+                    <a:prstGeom prst="rect">
+                      <a:avLst/>
+                    </a:prstGeom>
+                  </pic:spPr>
+                </pic:pic>
+              </a:graphicData>
+            </a:graphic>
+          </wp:inline>
+        </w:drawing>
+      </w:r>
+    </w:p>
+    <w:p>
+      <w:pPr>
+        <w:rPr>
+          <w:b/>
+          <w:bCs/>
+          <w:sz w:val="28"/>
+          <w:szCs w:val="28"/>
+        </w:rPr>
+      </w:pPr>
+      <w:r>
+        <w:rPr>
+          <w:b/>
+          <w:bCs/>
+          <w:sz w:val="28"/>
+          <w:szCs w:val="28"/>
+        </w:rPr>
+        <w:lastRenderedPageBreak/>
+        <w:drawing>
+          <wp:inline distT="0" distB="0" distL="0" distR="0" wp14:anchorId="768DA00F" wp14:editId="47F1E1FE">
+            <wp:extent cx="5731510" cy="3575050"/>
+            <wp:effectExtent l="0" t="0" r="2540" b="6350"/>
+            <wp:docPr id="1685899156" name="Picture 1"/>
+            <wp:cNvGraphicFramePr>
+              <a:graphicFrameLocks xmlns:a="http://schemas.openxmlformats.org/drawingml/2006/main" noChangeAspect="1"/>
+            </wp:cNvGraphicFramePr>
+            <a:graphic xmlns:a="http://schemas.openxmlformats.org/drawingml/2006/main">
+              <a:graphicData uri="http://schemas.openxmlformats.org/drawingml/2006/picture">
+                <pic:pic xmlns:pic="http://schemas.openxmlformats.org/drawingml/2006/picture">
+                  <pic:nvPicPr>
+                    <pic:cNvPr id="1685899156" name=""/>
+                    <pic:cNvPicPr/>
+                  </pic:nvPicPr>
+                  <pic:blipFill>
+                    <a:blip r:embed="rId23"/>
+                    <a:stretch>
+                      <a:fillRect/>
+                    </a:stretch>
+                  </pic:blipFill>
+                  <pic:spPr>
+                    <a:xfrm>
+                      <a:off x="0" y="0"/>
+                      <a:ext cx="5731510" cy="3575050"/>
+                    </a:xfrm>
+                    <a:prstGeom prst="rect">
+                      <a:avLst/>
+                    </a:prstGeom>
+                  </pic:spPr>
+                </pic:pic>
+              </a:graphicData>
+            </a:graphic>
+          </wp:inline>
+        </w:drawing>
+      </w:r>
+    </w:p>
+    <w:p>
+      <w:pPr>
+        <w:rPr>
+          <w:b/>
+          <w:bCs/>
+          <w:sz w:val="28"/>
+          <w:szCs w:val="28"/>
+        </w:rPr>
+      </w:pPr>
+      <w:r>
+        <w:rPr>
+          <w:b/>
+          <w:bCs/>
+          <w:sz w:val="28"/>
+          <w:szCs w:val="28"/>
+        </w:rPr>
+        <w:drawing>
+          <wp:inline distT="0" distB="0" distL="0" distR="0" wp14:anchorId="62609CE3" wp14:editId="734F5D80">
+            <wp:extent cx="5731510" cy="2820035"/>
+            <wp:effectExtent l="0" t="0" r="2540" b="0"/>
+            <wp:docPr id="1426786207" name="Picture 1"/>
+            <wp:cNvGraphicFramePr>
+              <a:graphicFrameLocks xmlns:a="http://schemas.openxmlformats.org/drawingml/2006/main" noChangeAspect="1"/>
+            </wp:cNvGraphicFramePr>
+            <a:graphic xmlns:a="http://schemas.openxmlformats.org/drawingml/2006/main">
+              <a:graphicData uri="http://schemas.openxmlformats.org/drawingml/2006/picture">
+                <pic:pic xmlns:pic="http://schemas.openxmlformats.org/drawingml/2006/picture">
+                  <pic:nvPicPr>
+                    <pic:cNvPr id="1426786207" name=""/>
+                    <pic:cNvPicPr/>
+                  </pic:nvPicPr>
+                  <pic:blipFill>
+                    <a:blip r:embed="rId24"/>
+                    <a:stretch>
+                      <a:fillRect/>
+                    </a:stretch>
+                  </pic:blipFill>
+                  <pic:spPr>
+                    <a:xfrm>
+                      <a:off x="0" y="0"/>
+                      <a:ext cx="5731510" cy="2820035"/>
                     </a:xfrm>
                     <a:prstGeom prst="rect">
                       <a:avLst/>

</xml_diff>

<commit_message>
Deployment : Add an ingress-nginx container and load balancer to different namespace
</commit_message>
<xml_diff>
--- a/Documents/PPTS.docx
+++ b/Documents/PPTS.docx
@@ -1283,6 +1283,78 @@
           </wp:inline>
         </w:drawing>
       </w:r>
+    </w:p>
+    <w:p>
+      <w:pPr>
+        <w:rPr>
+          <w:b/>
+          <w:bCs/>
+          <w:sz w:val="28"/>
+          <w:szCs w:val="28"/>
+        </w:rPr>
+      </w:pPr>
+      <w:r>
+        <w:rPr>
+          <w:b/>
+          <w:bCs/>
+          <w:sz w:val="28"/>
+          <w:szCs w:val="28"/>
+        </w:rPr>
+        <w:t xml:space="preserve">We are setting up the API Gateway using an Ingress Nginx Container and Ingress Nginx Load Balancer whose </w:t>
+      </w:r>
+      <w:proofErr w:type="spellStart"/>
+      <w:r>
+        <w:rPr>
+          <w:b/>
+          <w:bCs/>
+          <w:sz w:val="28"/>
+          <w:szCs w:val="28"/>
+        </w:rPr>
+        <w:t>yaml</w:t>
+      </w:r>
+      <w:proofErr w:type="spellEnd"/>
+      <w:r>
+        <w:rPr>
+          <w:b/>
+          <w:bCs/>
+          <w:sz w:val="28"/>
+          <w:szCs w:val="28"/>
+        </w:rPr>
+        <w:t xml:space="preserve"> file is procured from following </w:t>
+      </w:r>
+      <w:proofErr w:type="spellStart"/>
+      <w:r>
+        <w:rPr>
+          <w:b/>
+          <w:bCs/>
+          <w:sz w:val="28"/>
+          <w:szCs w:val="28"/>
+        </w:rPr>
+        <w:t>url</w:t>
+      </w:r>
+      <w:proofErr w:type="spellEnd"/>
+    </w:p>
+    <w:p>
+      <w:pPr>
+        <w:rPr>
+          <w:rFonts w:ascii="Roboto Mono" w:hAnsi="Roboto Mono"/>
+          <w:sz w:val="20"/>
+          <w:szCs w:val="20"/>
+          <w:shd w:val="clear" w:color="auto" w:fill="F5F5F5"/>
+        </w:rPr>
+      </w:pPr>
+      <w:hyperlink r:id="rId25" w:history="1">
+        <w:r>
+          <w:rPr>
+            <w:rStyle w:val="Hyperlink"/>
+            <w:rFonts w:ascii="Roboto Mono" w:hAnsi="Roboto Mono"/>
+            <w:sz w:val="20"/>
+            <w:szCs w:val="20"/>
+            <w:shd w:val="clear" w:color="auto" w:fill="F5F5F5"/>
+          </w:rPr>
+          <w:t>https://raw.githubusercontent.com/kubernetes/ingress-nginx/controller-v1.10.1/deploy/static/provider/aws/deploy.yaml</w:t>
+        </w:r>
+      </w:hyperlink>
     </w:p>
     <w:p>
       <w:pPr>
@@ -1732,6 +1804,29 @@
     <w:semiHidden/>
     <w:unhideWhenUsed/>
   </w:style>
+  <w:style w:type="character" w:styleId="Hyperlink">
+    <w:name w:val="Hyperlink"/>
+    <w:basedOn w:val="DefaultParagraphFont"/>
+    <w:uiPriority w:val="99"/>
+    <w:unhideWhenUsed/>
+    <w:rsid w:val="004F20C6"/>
+    <w:rPr>
+      <w:color w:val="0563C1" w:themeColor="hyperlink"/>
+      <w:u w:val="single"/>
+    </w:rPr>
+  </w:style>
+  <w:style w:type="character" w:styleId="UnresolvedMention">
+    <w:name w:val="Unresolved Mention"/>
+    <w:basedOn w:val="DefaultParagraphFont"/>
+    <w:uiPriority w:val="99"/>
+    <w:semiHidden/>
+    <w:unhideWhenUsed/>
+    <w:rsid w:val="004F20C6"/>
+    <w:rPr>
+      <w:color w:val="605E5C"/>
+      <w:shd w:val="clear" w:color="auto" w:fill="E1DFDD"/>
+    </w:rPr>
+  </w:style>
 </w:styles>
 </file>
 

</xml_diff>

<commit_message>
Deployment : Add an ingress nginx service (api gateway) which uses sudo domain name acme.com which we looped back in host file. This gateway will to route the requests to respective urls to the services running inside pods.
</commit_message>
<xml_diff>
--- a/Documents/PPTS.docx
+++ b/Documents/PPTS.docx
@@ -940,27 +940,7 @@
           <w:szCs w:val="28"/>
         </w:rPr>
         <w:lastRenderedPageBreak/>
-        <w:t xml:space="preserve">As the Project was made in .net 5 and I am developing in .net 8 the default port for running </w:t>
-      </w:r>
-      <w:proofErr w:type="spellStart"/>
-      <w:r>
-        <w:rPr>
-          <w:b/>
-          <w:bCs/>
-          <w:sz w:val="28"/>
-          <w:szCs w:val="28"/>
-        </w:rPr>
-        <w:t>api</w:t>
-      </w:r>
-      <w:proofErr w:type="spellEnd"/>
-      <w:r>
-        <w:rPr>
-          <w:b/>
-          <w:bCs/>
-          <w:sz w:val="28"/>
-          <w:szCs w:val="28"/>
-        </w:rPr>
-        <w:t xml:space="preserve"> server is changed from 80 -&gt; 8080 from .net5 -&gt; .net8</w:t>
+        <w:t>As the Project was made in .net 5 and I am developing in .net 8 the default port for running api server is changed from 80 -&gt; 8080 from .net5 -&gt; .net8</w:t>
       </w:r>
     </w:p>
     <w:p>
@@ -1300,39 +1280,8 @@
           <w:sz w:val="28"/>
           <w:szCs w:val="28"/>
         </w:rPr>
-        <w:t xml:space="preserve">We are setting up the API Gateway using an Ingress Nginx Container and Ingress Nginx Load Balancer whose </w:t>
-      </w:r>
-      <w:proofErr w:type="spellStart"/>
-      <w:r>
-        <w:rPr>
-          <w:b/>
-          <w:bCs/>
-          <w:sz w:val="28"/>
-          <w:szCs w:val="28"/>
-        </w:rPr>
-        <w:t>yaml</w:t>
-      </w:r>
-      <w:proofErr w:type="spellEnd"/>
-      <w:r>
-        <w:rPr>
-          <w:b/>
-          <w:bCs/>
-          <w:sz w:val="28"/>
-          <w:szCs w:val="28"/>
-        </w:rPr>
-        <w:t xml:space="preserve"> file is procured from following </w:t>
-      </w:r>
-      <w:proofErr w:type="spellStart"/>
-      <w:r>
-        <w:rPr>
-          <w:b/>
-          <w:bCs/>
-          <w:sz w:val="28"/>
-          <w:szCs w:val="28"/>
-        </w:rPr>
-        <w:t>url</w:t>
-      </w:r>
-      <w:proofErr w:type="spellEnd"/>
+        <w:t>We are setting up the API Gateway using an Ingress Nginx Container and Ingress Nginx Load Balancer whose yaml file is procured from following url</w:t>
+      </w:r>
     </w:p>
     <w:p>
       <w:pPr>
@@ -1365,6 +1314,78 @@
           <w:szCs w:val="28"/>
         </w:rPr>
       </w:pPr>
+      <w:r>
+        <w:rPr>
+          <w:b/>
+          <w:bCs/>
+          <w:sz w:val="28"/>
+          <w:szCs w:val="28"/>
+        </w:rPr>
+        <w:t>After Deploying ingress-nginx we have to define a ingress service file where we configure the api gateway to app paths for the requests apart from that we also have to update our host file to loopback to localhost on hitting a specific domain in our case acme.com</w:t>
+      </w:r>
+    </w:p>
+    <w:p>
+      <w:pPr>
+        <w:rPr>
+          <w:b/>
+          <w:bCs/>
+          <w:sz w:val="28"/>
+          <w:szCs w:val="28"/>
+        </w:rPr>
+      </w:pPr>
+    </w:p>
+    <w:p>
+      <w:pPr>
+        <w:rPr>
+          <w:b/>
+          <w:bCs/>
+          <w:sz w:val="28"/>
+          <w:szCs w:val="28"/>
+        </w:rPr>
+      </w:pPr>
+      <w:r>
+        <w:rPr>
+          <w:b/>
+          <w:bCs/>
+          <w:sz w:val="28"/>
+          <w:szCs w:val="28"/>
+        </w:rPr>
+        <w:drawing>
+          <wp:inline distT="0" distB="0" distL="0" distR="0" wp14:anchorId="302506AC" wp14:editId="04BB3B98">
+            <wp:extent cx="5731510" cy="7388860"/>
+            <wp:effectExtent l="0" t="0" r="2540" b="2540"/>
+            <wp:docPr id="582701904" name="Picture 1"/>
+            <wp:cNvGraphicFramePr>
+              <a:graphicFrameLocks xmlns:a="http://schemas.openxmlformats.org/drawingml/2006/main" noChangeAspect="1"/>
+            </wp:cNvGraphicFramePr>
+            <a:graphic xmlns:a="http://schemas.openxmlformats.org/drawingml/2006/main">
+              <a:graphicData uri="http://schemas.openxmlformats.org/drawingml/2006/picture">
+                <pic:pic xmlns:pic="http://schemas.openxmlformats.org/drawingml/2006/picture">
+                  <pic:nvPicPr>
+                    <pic:cNvPr id="582701904" name=""/>
+                    <pic:cNvPicPr/>
+                  </pic:nvPicPr>
+                  <pic:blipFill>
+                    <a:blip r:embed="rId26"/>
+                    <a:stretch>
+                      <a:fillRect/>
+                    </a:stretch>
+                  </pic:blipFill>
+                  <pic:spPr>
+                    <a:xfrm>
+                      <a:off x="0" y="0"/>
+                      <a:ext cx="5731510" cy="7388860"/>
+                    </a:xfrm>
+                    <a:prstGeom prst="rect">
+                      <a:avLst/>
+                    </a:prstGeom>
+                  </pic:spPr>
+                </pic:pic>
+              </a:graphicData>
+            </a:graphic>
+          </wp:inline>
+        </w:drawing>
+      </w:r>
     </w:p>
     <w:sectPr>
       <w:pgSz w:w="11906" w:h="16838"/>

</xml_diff>

<commit_message>
Deployment : Create a deployment for our mssql server image and add a clusterip service for inter pod communication and a loadbalancer service to access sql server within pod through SSMS on our laptop.
</commit_message>
<xml_diff>
--- a/Documents/PPTS.docx
+++ b/Documents/PPTS.docx
@@ -1385,6 +1385,178 @@
             </a:graphic>
           </wp:inline>
         </w:drawing>
+      </w:r>
+    </w:p>
+    <w:p>
+      <w:pPr>
+        <w:rPr>
+          <w:b/>
+          <w:bCs/>
+          <w:sz w:val="28"/>
+          <w:szCs w:val="28"/>
+        </w:rPr>
+      </w:pPr>
+    </w:p>
+    <w:p>
+      <w:pPr>
+        <w:rPr>
+          <w:b/>
+          <w:bCs/>
+          <w:sz w:val="28"/>
+          <w:szCs w:val="28"/>
+        </w:rPr>
+      </w:pPr>
+    </w:p>
+    <w:p>
+      <w:pPr>
+        <w:rPr>
+          <w:b/>
+          <w:bCs/>
+          <w:sz w:val="28"/>
+          <w:szCs w:val="28"/>
+        </w:rPr>
+      </w:pPr>
+    </w:p>
+    <w:p>
+      <w:pPr>
+        <w:rPr>
+          <w:b/>
+          <w:bCs/>
+          <w:sz w:val="28"/>
+          <w:szCs w:val="28"/>
+        </w:rPr>
+      </w:pPr>
+      <w:r>
+        <w:rPr>
+          <w:b/>
+          <w:bCs/>
+          <w:sz w:val="28"/>
+          <w:szCs w:val="28"/>
+        </w:rPr>
+        <w:lastRenderedPageBreak/>
+        <w:t>To Setup SQL Server instance we have to create a secret which will be used as an sa username and password. We cannot directly hardcode it as it will be useless.</w:t>
+      </w:r>
+    </w:p>
+    <w:p>
+      <w:pPr>
+        <w:shd w:val="clear" w:color="auto" w:fill="1F1F1F"/>
+        <w:spacing w:after="0" w:line="240" w:lineRule="auto"/>
+        <w:rPr>
+          <w:rFonts w:ascii="Consolas" w:eastAsia="Times New Roman" w:hAnsi="Consolas" w:cs="Times New Roman"/>
+          <w:kern w:val="0"/>
+          <w:sz w:val="20"/>
+          <w:szCs w:val="20"/>
+          <w:lang w:eastAsia="en-IN"/>
+          <w14:ligatures w14:val="none"/>
+        </w:rPr>
+      </w:pPr>
+      <w:r>
+        <w:rPr>
+          <w:rFonts w:ascii="Consolas" w:eastAsia="Times New Roman" w:hAnsi="Consolas" w:cs="Times New Roman"/>
+          <w:color w:val="F5F543"/>
+          <w:kern w:val="0"/>
+          <w:sz w:val="20"/>
+          <w:szCs w:val="20"/>
+          <w:shd w:val="clear" w:color="auto" w:fill="1F1F1F"/>
+          <w:lang w:eastAsia="en-IN"/>
+          <w14:ligatures w14:val="none"/>
+        </w:rPr>
+        <w:t xml:space="preserve">kubectl </w:t>
+      </w:r>
+      <w:r>
+        <w:rPr>
+          <w:rFonts w:ascii="Consolas" w:eastAsia="Times New Roman" w:hAnsi="Consolas" w:cs="Times New Roman"/>
+          <w:color w:val="E5E5E5"/>
+          <w:kern w:val="0"/>
+          <w:sz w:val="20"/>
+          <w:szCs w:val="20"/>
+          <w:shd w:val="clear" w:color="auto" w:fill="1F1F1F"/>
+          <w:lang w:eastAsia="en-IN"/>
+          <w14:ligatures w14:val="none"/>
+        </w:rPr>
+        <w:t xml:space="preserve">create secret generic mssql </w:t>
+      </w:r>
+      <w:r>
+        <w:rPr>
+          <w:rFonts w:ascii="Consolas" w:eastAsia="Times New Roman" w:hAnsi="Consolas" w:cs="Times New Roman"/>
+          <w:color w:val="666666"/>
+          <w:kern w:val="0"/>
+          <w:sz w:val="20"/>
+          <w:szCs w:val="20"/>
+          <w:shd w:val="clear" w:color="auto" w:fill="1F1F1F"/>
+          <w:lang w:eastAsia="en-IN"/>
+          <w14:ligatures w14:val="none"/>
+        </w:rPr>
+        <w:t>--from-litera</w:t>
+      </w:r>
+      <w:r>
+        <w:rPr>
+          <w:rFonts w:ascii="Consolas" w:eastAsia="Times New Roman" w:hAnsi="Consolas" w:cs="Times New Roman"/>
+          <w:color w:val="666666"/>
+          <w:kern w:val="0"/>
+          <w:sz w:val="20"/>
+          <w:szCs w:val="20"/>
+          <w:shd w:val="clear" w:color="auto" w:fill="1F1F1F"/>
+          <w:lang w:eastAsia="en-IN"/>
+          <w14:ligatures w14:val="none"/>
+        </w:rPr>
+        <w:br/>
+        <w:t>l=SA_PASSWORD="pa55w0rd!"</w:t>
+      </w:r>
+      <w:r>
+        <w:rPr>
+          <w:rFonts w:ascii="Consolas" w:eastAsia="Times New Roman" w:hAnsi="Consolas" w:cs="Times New Roman"/>
+          <w:color w:val="666666"/>
+          <w:kern w:val="0"/>
+          <w:sz w:val="20"/>
+          <w:szCs w:val="20"/>
+          <w:shd w:val="clear" w:color="auto" w:fill="1F1F1F"/>
+          <w:lang w:eastAsia="en-IN"/>
+          <w14:ligatures w14:val="none"/>
+        </w:rPr>
+        <w:br/>
+      </w:r>
+      <w:r>
+        <w:rPr>
+          <w:rFonts w:ascii="Consolas" w:eastAsia="Times New Roman" w:hAnsi="Consolas" w:cs="Times New Roman"/>
+          <w:color w:val="FAFAFA"/>
+          <w:kern w:val="0"/>
+          <w:sz w:val="20"/>
+          <w:szCs w:val="20"/>
+          <w:shd w:val="clear" w:color="auto" w:fill="1F1F1F"/>
+          <w:lang w:eastAsia="en-IN"/>
+          <w14:ligatures w14:val="none"/>
+        </w:rPr>
+        <w:t>secret/mssql created</w:t>
+      </w:r>
+    </w:p>
+    <w:p>
+      <w:pPr>
+        <w:rPr>
+          <w:b/>
+          <w:bCs/>
+          <w:sz w:val="28"/>
+          <w:szCs w:val="28"/>
+        </w:rPr>
+      </w:pPr>
+    </w:p>
+    <w:p>
+      <w:pPr>
+        <w:rPr>
+          <w:b/>
+          <w:bCs/>
+          <w:sz w:val="28"/>
+          <w:szCs w:val="28"/>
+        </w:rPr>
+      </w:pPr>
+      <w:r>
+        <w:rPr>
+          <w:b/>
+          <w:bCs/>
+          <w:sz w:val="28"/>
+          <w:szCs w:val="28"/>
+        </w:rPr>
+        <w:t>After this we create a mssql-plat-depl.yaml basically a deployment file to set up sql server as well as mount a sqlserver to a persistent volume claim.</w:t>
       </w:r>
     </w:p>
     <w:sectPr>

</xml_diff>

<commit_message>
PlatformService : Add EF Migrations to automatically create database in production and migrate db on starting service.
</commit_message>
<xml_diff>
--- a/Documents/PPTS.docx
+++ b/Documents/PPTS.docx
@@ -940,7 +940,27 @@
           <w:szCs w:val="28"/>
         </w:rPr>
         <w:lastRenderedPageBreak/>
-        <w:t>As the Project was made in .net 5 and I am developing in .net 8 the default port for running api server is changed from 80 -&gt; 8080 from .net5 -&gt; .net8</w:t>
+        <w:t xml:space="preserve">As the Project was made in .net 5 and I am developing in .net 8 the default port for running </w:t>
+      </w:r>
+      <w:proofErr w:type="spellStart"/>
+      <w:r>
+        <w:rPr>
+          <w:b/>
+          <w:bCs/>
+          <w:sz w:val="28"/>
+          <w:szCs w:val="28"/>
+        </w:rPr>
+        <w:t>api</w:t>
+      </w:r>
+      <w:proofErr w:type="spellEnd"/>
+      <w:r>
+        <w:rPr>
+          <w:b/>
+          <w:bCs/>
+          <w:sz w:val="28"/>
+          <w:szCs w:val="28"/>
+        </w:rPr>
+        <w:t xml:space="preserve"> server is changed from 80 -&gt; 8080 from .net5 -&gt; .net8</w:t>
       </w:r>
     </w:p>
     <w:p>
@@ -1280,8 +1300,39 @@
           <w:sz w:val="28"/>
           <w:szCs w:val="28"/>
         </w:rPr>
-        <w:t>We are setting up the API Gateway using an Ingress Nginx Container and Ingress Nginx Load Balancer whose yaml file is procured from following url</w:t>
-      </w:r>
+        <w:t xml:space="preserve">We are setting up the API Gateway using an Ingress Nginx Container and Ingress Nginx Load Balancer whose </w:t>
+      </w:r>
+      <w:proofErr w:type="spellStart"/>
+      <w:r>
+        <w:rPr>
+          <w:b/>
+          <w:bCs/>
+          <w:sz w:val="28"/>
+          <w:szCs w:val="28"/>
+        </w:rPr>
+        <w:t>yaml</w:t>
+      </w:r>
+      <w:proofErr w:type="spellEnd"/>
+      <w:r>
+        <w:rPr>
+          <w:b/>
+          <w:bCs/>
+          <w:sz w:val="28"/>
+          <w:szCs w:val="28"/>
+        </w:rPr>
+        <w:t xml:space="preserve"> file is procured from following </w:t>
+      </w:r>
+      <w:proofErr w:type="spellStart"/>
+      <w:r>
+        <w:rPr>
+          <w:b/>
+          <w:bCs/>
+          <w:sz w:val="28"/>
+          <w:szCs w:val="28"/>
+        </w:rPr>
+        <w:t>url</w:t>
+      </w:r>
+      <w:proofErr w:type="spellEnd"/>
     </w:p>
     <w:p>
       <w:pPr>
@@ -1321,7 +1372,47 @@
           <w:sz w:val="28"/>
           <w:szCs w:val="28"/>
         </w:rPr>
-        <w:t>After Deploying ingress-nginx we have to define a ingress service file where we configure the api gateway to app paths for the requests apart from that we also have to update our host file to loopback to localhost on hitting a specific domain in our case acme.com</w:t>
+        <w:t xml:space="preserve">After Deploying ingress-nginx we have to define </w:t>
+      </w:r>
+      <w:proofErr w:type="gramStart"/>
+      <w:r>
+        <w:rPr>
+          <w:b/>
+          <w:bCs/>
+          <w:sz w:val="28"/>
+          <w:szCs w:val="28"/>
+        </w:rPr>
+        <w:t>a</w:t>
+      </w:r>
+      <w:proofErr w:type="gramEnd"/>
+      <w:r>
+        <w:rPr>
+          <w:b/>
+          <w:bCs/>
+          <w:sz w:val="28"/>
+          <w:szCs w:val="28"/>
+        </w:rPr>
+        <w:t xml:space="preserve"> ingress service file where we configure the </w:t>
+      </w:r>
+      <w:proofErr w:type="spellStart"/>
+      <w:r>
+        <w:rPr>
+          <w:b/>
+          <w:bCs/>
+          <w:sz w:val="28"/>
+          <w:szCs w:val="28"/>
+        </w:rPr>
+        <w:t>api</w:t>
+      </w:r>
+      <w:proofErr w:type="spellEnd"/>
+      <w:r>
+        <w:rPr>
+          <w:b/>
+          <w:bCs/>
+          <w:sz w:val="28"/>
+          <w:szCs w:val="28"/>
+        </w:rPr>
+        <w:t xml:space="preserve"> gateway to app paths for the requests apart from that we also have to update our host file to loopback to localhost on hitting a specific domain in our case acme.com</w:t>
       </w:r>
     </w:p>
     <w:p>
@@ -1434,7 +1525,27 @@
           <w:szCs w:val="28"/>
         </w:rPr>
         <w:lastRenderedPageBreak/>
-        <w:t>To Setup SQL Server instance we have to create a secret which will be used as an sa username and password. We cannot directly hardcode it as it will be useless.</w:t>
+        <w:t xml:space="preserve">To Setup SQL Server instance we have to create a secret which will be used as an </w:t>
+      </w:r>
+      <w:proofErr w:type="spellStart"/>
+      <w:r>
+        <w:rPr>
+          <w:b/>
+          <w:bCs/>
+          <w:sz w:val="28"/>
+          <w:szCs w:val="28"/>
+        </w:rPr>
+        <w:t>sa</w:t>
+      </w:r>
+      <w:proofErr w:type="spellEnd"/>
+      <w:r>
+        <w:rPr>
+          <w:b/>
+          <w:bCs/>
+          <w:sz w:val="28"/>
+          <w:szCs w:val="28"/>
+        </w:rPr>
+        <w:t xml:space="preserve"> username and password. We cannot directly hardcode it as it will be useless.</w:t>
       </w:r>
     </w:p>
     <w:p>
@@ -1450,6 +1561,7 @@
           <w14:ligatures w14:val="none"/>
         </w:rPr>
       </w:pPr>
+      <w:proofErr w:type="spellStart"/>
       <w:r>
         <w:rPr>
           <w:rFonts w:ascii="Consolas" w:eastAsia="Times New Roman" w:hAnsi="Consolas" w:cs="Times New Roman"/>
@@ -1461,7 +1573,21 @@
           <w:lang w:eastAsia="en-IN"/>
           <w14:ligatures w14:val="none"/>
         </w:rPr>
-        <w:t xml:space="preserve">kubectl </w:t>
+        <w:t>kubectl</w:t>
+      </w:r>
+      <w:proofErr w:type="spellEnd"/>
+      <w:r>
+        <w:rPr>
+          <w:rFonts w:ascii="Consolas" w:eastAsia="Times New Roman" w:hAnsi="Consolas" w:cs="Times New Roman"/>
+          <w:color w:val="F5F543"/>
+          <w:kern w:val="0"/>
+          <w:sz w:val="20"/>
+          <w:szCs w:val="20"/>
+          <w:shd w:val="clear" w:color="auto" w:fill="1F1F1F"/>
+          <w:lang w:eastAsia="en-IN"/>
+          <w14:ligatures w14:val="none"/>
+        </w:rPr>
+        <w:t xml:space="preserve"> </w:t>
       </w:r>
       <w:r>
         <w:rPr>
@@ -1474,7 +1600,35 @@
           <w:lang w:eastAsia="en-IN"/>
           <w14:ligatures w14:val="none"/>
         </w:rPr>
-        <w:t xml:space="preserve">create secret generic mssql </w:t>
+        <w:t xml:space="preserve">create secret generic </w:t>
+      </w:r>
+      <w:proofErr w:type="spellStart"/>
+      <w:r>
+        <w:rPr>
+          <w:rFonts w:ascii="Consolas" w:eastAsia="Times New Roman" w:hAnsi="Consolas" w:cs="Times New Roman"/>
+          <w:color w:val="E5E5E5"/>
+          <w:kern w:val="0"/>
+          <w:sz w:val="20"/>
+          <w:szCs w:val="20"/>
+          <w:shd w:val="clear" w:color="auto" w:fill="1F1F1F"/>
+          <w:lang w:eastAsia="en-IN"/>
+          <w14:ligatures w14:val="none"/>
+        </w:rPr>
+        <w:t>mssql</w:t>
+      </w:r>
+      <w:proofErr w:type="spellEnd"/>
+      <w:r>
+        <w:rPr>
+          <w:rFonts w:ascii="Consolas" w:eastAsia="Times New Roman" w:hAnsi="Consolas" w:cs="Times New Roman"/>
+          <w:color w:val="E5E5E5"/>
+          <w:kern w:val="0"/>
+          <w:sz w:val="20"/>
+          <w:szCs w:val="20"/>
+          <w:shd w:val="clear" w:color="auto" w:fill="1F1F1F"/>
+          <w:lang w:eastAsia="en-IN"/>
+          <w14:ligatures w14:val="none"/>
+        </w:rPr>
+        <w:t xml:space="preserve"> </w:t>
       </w:r>
       <w:r>
         <w:rPr>
@@ -1487,8 +1641,9 @@
           <w:lang w:eastAsia="en-IN"/>
           <w14:ligatures w14:val="none"/>
         </w:rPr>
-        <w:t>--from-litera</w:t>
-      </w:r>
+        <w:t>--from-</w:t>
+      </w:r>
+      <w:proofErr w:type="spellStart"/>
       <w:r>
         <w:rPr>
           <w:rFonts w:ascii="Consolas" w:eastAsia="Times New Roman" w:hAnsi="Consolas" w:cs="Times New Roman"/>
@@ -1500,9 +1655,9 @@
           <w:lang w:eastAsia="en-IN"/>
           <w14:ligatures w14:val="none"/>
         </w:rPr>
-        <w:br/>
-        <w:t>l=SA_PASSWORD="pa55w0rd!"</w:t>
-      </w:r>
+        <w:t>litera</w:t>
+      </w:r>
+      <w:proofErr w:type="spellEnd"/>
       <w:r>
         <w:rPr>
           <w:rFonts w:ascii="Consolas" w:eastAsia="Times New Roman" w:hAnsi="Consolas" w:cs="Times New Roman"/>
@@ -1515,6 +1670,20 @@
           <w14:ligatures w14:val="none"/>
         </w:rPr>
         <w:br/>
+        <w:t>l=SA_PASSWORD="pa55w0rd!"</w:t>
+      </w:r>
+      <w:r>
+        <w:rPr>
+          <w:rFonts w:ascii="Consolas" w:eastAsia="Times New Roman" w:hAnsi="Consolas" w:cs="Times New Roman"/>
+          <w:color w:val="666666"/>
+          <w:kern w:val="0"/>
+          <w:sz w:val="20"/>
+          <w:szCs w:val="20"/>
+          <w:shd w:val="clear" w:color="auto" w:fill="1F1F1F"/>
+          <w:lang w:eastAsia="en-IN"/>
+          <w14:ligatures w14:val="none"/>
+        </w:rPr>
+        <w:br/>
       </w:r>
       <w:r>
         <w:rPr>
@@ -1527,37 +1696,383 @@
           <w:lang w:eastAsia="en-IN"/>
           <w14:ligatures w14:val="none"/>
         </w:rPr>
-        <w:t>secret/mssql created</w:t>
-      </w:r>
-    </w:p>
-    <w:p>
-      <w:pPr>
-        <w:rPr>
-          <w:b/>
-          <w:bCs/>
-          <w:sz w:val="28"/>
-          <w:szCs w:val="28"/>
-        </w:rPr>
-      </w:pPr>
-    </w:p>
-    <w:p>
-      <w:pPr>
-        <w:rPr>
-          <w:b/>
-          <w:bCs/>
-          <w:sz w:val="28"/>
-          <w:szCs w:val="28"/>
-        </w:rPr>
-      </w:pPr>
-      <w:r>
-        <w:rPr>
-          <w:b/>
-          <w:bCs/>
-          <w:sz w:val="28"/>
-          <w:szCs w:val="28"/>
-        </w:rPr>
-        <w:t>After this we create a mssql-plat-depl.yaml basically a deployment file to set up sql server as well as mount a sqlserver to a persistent volume claim.</w:t>
-      </w:r>
+        <w:t>secret/</w:t>
+      </w:r>
+      <w:proofErr w:type="spellStart"/>
+      <w:r>
+        <w:rPr>
+          <w:rFonts w:ascii="Consolas" w:eastAsia="Times New Roman" w:hAnsi="Consolas" w:cs="Times New Roman"/>
+          <w:color w:val="FAFAFA"/>
+          <w:kern w:val="0"/>
+          <w:sz w:val="20"/>
+          <w:szCs w:val="20"/>
+          <w:shd w:val="clear" w:color="auto" w:fill="1F1F1F"/>
+          <w:lang w:eastAsia="en-IN"/>
+          <w14:ligatures w14:val="none"/>
+        </w:rPr>
+        <w:t>mssql</w:t>
+      </w:r>
+      <w:proofErr w:type="spellEnd"/>
+      <w:r>
+        <w:rPr>
+          <w:rFonts w:ascii="Consolas" w:eastAsia="Times New Roman" w:hAnsi="Consolas" w:cs="Times New Roman"/>
+          <w:color w:val="FAFAFA"/>
+          <w:kern w:val="0"/>
+          <w:sz w:val="20"/>
+          <w:szCs w:val="20"/>
+          <w:shd w:val="clear" w:color="auto" w:fill="1F1F1F"/>
+          <w:lang w:eastAsia="en-IN"/>
+          <w14:ligatures w14:val="none"/>
+        </w:rPr>
+        <w:t xml:space="preserve"> created</w:t>
+      </w:r>
+    </w:p>
+    <w:p>
+      <w:pPr>
+        <w:rPr>
+          <w:b/>
+          <w:bCs/>
+          <w:sz w:val="28"/>
+          <w:szCs w:val="28"/>
+        </w:rPr>
+      </w:pPr>
+    </w:p>
+    <w:p>
+      <w:pPr>
+        <w:rPr>
+          <w:b/>
+          <w:bCs/>
+          <w:sz w:val="28"/>
+          <w:szCs w:val="28"/>
+        </w:rPr>
+      </w:pPr>
+      <w:r>
+        <w:rPr>
+          <w:b/>
+          <w:bCs/>
+          <w:sz w:val="28"/>
+          <w:szCs w:val="28"/>
+        </w:rPr>
+        <w:t xml:space="preserve">After this we create a </w:t>
+      </w:r>
+      <w:proofErr w:type="spellStart"/>
+      <w:r>
+        <w:rPr>
+          <w:b/>
+          <w:bCs/>
+          <w:sz w:val="28"/>
+          <w:szCs w:val="28"/>
+        </w:rPr>
+        <w:t>mssql</w:t>
+      </w:r>
+      <w:proofErr w:type="spellEnd"/>
+      <w:r>
+        <w:rPr>
+          <w:b/>
+          <w:bCs/>
+          <w:sz w:val="28"/>
+          <w:szCs w:val="28"/>
+        </w:rPr>
+        <w:t>-plat-</w:t>
+      </w:r>
+      <w:proofErr w:type="spellStart"/>
+      <w:proofErr w:type="gramStart"/>
+      <w:r>
+        <w:rPr>
+          <w:b/>
+          <w:bCs/>
+          <w:sz w:val="28"/>
+          <w:szCs w:val="28"/>
+        </w:rPr>
+        <w:t>depl.yaml</w:t>
+      </w:r>
+      <w:proofErr w:type="spellEnd"/>
+      <w:proofErr w:type="gramEnd"/>
+      <w:r>
+        <w:rPr>
+          <w:b/>
+          <w:bCs/>
+          <w:sz w:val="28"/>
+          <w:szCs w:val="28"/>
+        </w:rPr>
+        <w:t xml:space="preserve"> basically a deployment file to set up </w:t>
+      </w:r>
+      <w:proofErr w:type="spellStart"/>
+      <w:r>
+        <w:rPr>
+          <w:b/>
+          <w:bCs/>
+          <w:sz w:val="28"/>
+          <w:szCs w:val="28"/>
+        </w:rPr>
+        <w:t>sql</w:t>
+      </w:r>
+      <w:proofErr w:type="spellEnd"/>
+      <w:r>
+        <w:rPr>
+          <w:b/>
+          <w:bCs/>
+          <w:sz w:val="28"/>
+          <w:szCs w:val="28"/>
+        </w:rPr>
+        <w:t xml:space="preserve"> server as well as mount a </w:t>
+      </w:r>
+      <w:proofErr w:type="spellStart"/>
+      <w:r>
+        <w:rPr>
+          <w:b/>
+          <w:bCs/>
+          <w:sz w:val="28"/>
+          <w:szCs w:val="28"/>
+        </w:rPr>
+        <w:t>sqlserver</w:t>
+      </w:r>
+      <w:proofErr w:type="spellEnd"/>
+      <w:r>
+        <w:rPr>
+          <w:b/>
+          <w:bCs/>
+          <w:sz w:val="28"/>
+          <w:szCs w:val="28"/>
+        </w:rPr>
+        <w:t xml:space="preserve"> to a persistent volume claim.</w:t>
+      </w:r>
+    </w:p>
+    <w:p>
+      <w:pPr>
+        <w:rPr>
+          <w:b/>
+          <w:bCs/>
+          <w:sz w:val="28"/>
+          <w:szCs w:val="28"/>
+        </w:rPr>
+      </w:pPr>
+      <w:r>
+        <w:rPr>
+          <w:b/>
+          <w:bCs/>
+          <w:sz w:val="28"/>
+          <w:szCs w:val="28"/>
+        </w:rPr>
+        <w:t xml:space="preserve">To Carry out migrations correctly we have to trick </w:t>
+      </w:r>
+      <w:proofErr w:type="spellStart"/>
+      <w:r>
+        <w:rPr>
+          <w:b/>
+          <w:bCs/>
+          <w:sz w:val="28"/>
+          <w:szCs w:val="28"/>
+        </w:rPr>
+        <w:t>EntityFramework</w:t>
+      </w:r>
+      <w:proofErr w:type="spellEnd"/>
+      <w:r>
+        <w:rPr>
+          <w:b/>
+          <w:bCs/>
+          <w:sz w:val="28"/>
+          <w:szCs w:val="28"/>
+        </w:rPr>
+        <w:t xml:space="preserve"> to think we are in production</w:t>
+      </w:r>
+      <w:r>
+        <w:rPr>
+          <w:b/>
+          <w:bCs/>
+          <w:sz w:val="28"/>
+          <w:szCs w:val="28"/>
+        </w:rPr>
+        <w:t xml:space="preserve"> do comment out code to check for development and leave only production code to add </w:t>
+      </w:r>
+      <w:proofErr w:type="spellStart"/>
+      <w:r>
+        <w:rPr>
+          <w:b/>
+          <w:bCs/>
+          <w:sz w:val="28"/>
+          <w:szCs w:val="28"/>
+        </w:rPr>
+        <w:t>DbContext</w:t>
+      </w:r>
+      <w:proofErr w:type="spellEnd"/>
+    </w:p>
+    <w:p>
+      <w:pPr>
+        <w:rPr>
+          <w:b/>
+          <w:bCs/>
+          <w:sz w:val="28"/>
+          <w:szCs w:val="28"/>
+        </w:rPr>
+      </w:pPr>
+      <w:r>
+        <w:rPr>
+          <w:b/>
+          <w:bCs/>
+          <w:sz w:val="28"/>
+          <w:szCs w:val="28"/>
+        </w:rPr>
+        <w:drawing>
+          <wp:inline distT="0" distB="0" distL="0" distR="0" wp14:anchorId="5BEF6595" wp14:editId="69342783">
+            <wp:extent cx="5731510" cy="3118485"/>
+            <wp:effectExtent l="0" t="0" r="2540" b="5715"/>
+            <wp:docPr id="1495328340" name="Picture 1"/>
+            <wp:cNvGraphicFramePr>
+              <a:graphicFrameLocks xmlns:a="http://schemas.openxmlformats.org/drawingml/2006/main" noChangeAspect="1"/>
+            </wp:cNvGraphicFramePr>
+            <a:graphic xmlns:a="http://schemas.openxmlformats.org/drawingml/2006/main">
+              <a:graphicData uri="http://schemas.openxmlformats.org/drawingml/2006/picture">
+                <pic:pic xmlns:pic="http://schemas.openxmlformats.org/drawingml/2006/picture">
+                  <pic:nvPicPr>
+                    <pic:cNvPr id="1495328340" name=""/>
+                    <pic:cNvPicPr/>
+                  </pic:nvPicPr>
+                  <pic:blipFill>
+                    <a:blip r:embed="rId27"/>
+                    <a:stretch>
+                      <a:fillRect/>
+                    </a:stretch>
+                  </pic:blipFill>
+                  <pic:spPr>
+                    <a:xfrm>
+                      <a:off x="0" y="0"/>
+                      <a:ext cx="5731510" cy="3118485"/>
+                    </a:xfrm>
+                    <a:prstGeom prst="rect">
+                      <a:avLst/>
+                    </a:prstGeom>
+                  </pic:spPr>
+                </pic:pic>
+              </a:graphicData>
+            </a:graphic>
+          </wp:inline>
+        </w:drawing>
+      </w:r>
+    </w:p>
+    <w:p>
+      <w:pPr>
+        <w:rPr>
+          <w:b/>
+          <w:bCs/>
+          <w:sz w:val="28"/>
+          <w:szCs w:val="28"/>
+        </w:rPr>
+      </w:pPr>
+      <w:r>
+        <w:rPr>
+          <w:b/>
+          <w:bCs/>
+          <w:sz w:val="28"/>
+          <w:szCs w:val="28"/>
+        </w:rPr>
+        <w:t xml:space="preserve">Also make changes in </w:t>
+      </w:r>
+      <w:proofErr w:type="spellStart"/>
+      <w:proofErr w:type="gramStart"/>
+      <w:r>
+        <w:rPr>
+          <w:b/>
+          <w:bCs/>
+          <w:sz w:val="28"/>
+          <w:szCs w:val="28"/>
+        </w:rPr>
+        <w:t>appsettings.Development.json</w:t>
+      </w:r>
+      <w:proofErr w:type="spellEnd"/>
+      <w:proofErr w:type="gramEnd"/>
+      <w:r>
+        <w:rPr>
+          <w:b/>
+          <w:bCs/>
+          <w:sz w:val="28"/>
+          <w:szCs w:val="28"/>
+        </w:rPr>
+        <w:t xml:space="preserve"> </w:t>
+      </w:r>
+      <w:proofErr w:type="spellStart"/>
+      <w:r>
+        <w:rPr>
+          <w:b/>
+          <w:bCs/>
+          <w:sz w:val="28"/>
+          <w:szCs w:val="28"/>
+        </w:rPr>
+        <w:t>fileto</w:t>
+      </w:r>
+      <w:proofErr w:type="spellEnd"/>
+      <w:r>
+        <w:rPr>
+          <w:b/>
+          <w:bCs/>
+          <w:sz w:val="28"/>
+          <w:szCs w:val="28"/>
+        </w:rPr>
+        <w:t xml:space="preserve"> connect to database</w:t>
+      </w:r>
+    </w:p>
+    <w:p>
+      <w:pPr>
+        <w:rPr>
+          <w:b/>
+          <w:bCs/>
+          <w:sz w:val="28"/>
+          <w:szCs w:val="28"/>
+        </w:rPr>
+      </w:pPr>
+      <w:r>
+        <w:rPr>
+          <w:b/>
+          <w:bCs/>
+          <w:sz w:val="28"/>
+          <w:szCs w:val="28"/>
+        </w:rPr>
+        <w:drawing>
+          <wp:inline distT="0" distB="0" distL="0" distR="0" wp14:anchorId="7583547D" wp14:editId="4B4C9EAF">
+            <wp:extent cx="5731510" cy="1118870"/>
+            <wp:effectExtent l="0" t="0" r="2540" b="5080"/>
+            <wp:docPr id="12724314" name="Picture 1"/>
+            <wp:cNvGraphicFramePr>
+              <a:graphicFrameLocks xmlns:a="http://schemas.openxmlformats.org/drawingml/2006/main" noChangeAspect="1"/>
+            </wp:cNvGraphicFramePr>
+            <a:graphic xmlns:a="http://schemas.openxmlformats.org/drawingml/2006/main">
+              <a:graphicData uri="http://schemas.openxmlformats.org/drawingml/2006/picture">
+                <pic:pic xmlns:pic="http://schemas.openxmlformats.org/drawingml/2006/picture">
+                  <pic:nvPicPr>
+                    <pic:cNvPr id="12724314" name=""/>
+                    <pic:cNvPicPr/>
+                  </pic:nvPicPr>
+                  <pic:blipFill>
+                    <a:blip r:embed="rId28"/>
+                    <a:stretch>
+                      <a:fillRect/>
+                    </a:stretch>
+                  </pic:blipFill>
+                  <pic:spPr>
+                    <a:xfrm>
+                      <a:off x="0" y="0"/>
+                      <a:ext cx="5731510" cy="1118870"/>
+                    </a:xfrm>
+                    <a:prstGeom prst="rect">
+                      <a:avLst/>
+                    </a:prstGeom>
+                  </pic:spPr>
+                </pic:pic>
+              </a:graphicData>
+            </a:graphic>
+          </wp:inline>
+        </w:drawing>
+      </w:r>
+    </w:p>
+    <w:p>
+      <w:pPr>
+        <w:rPr>
+          <w:b/>
+          <w:bCs/>
+          <w:sz w:val="28"/>
+          <w:szCs w:val="28"/>
+        </w:rPr>
+      </w:pPr>
     </w:p>
     <w:sectPr>
       <w:pgSz w:w="11906" w:h="16838"/>

</xml_diff>

<commit_message>
CommandService : Create models.
</commit_message>
<xml_diff>
--- a/Documents/PPTS.docx
+++ b/Documents/PPTS.docx
@@ -2052,6 +2052,60 @@
                     <a:xfrm>
                       <a:off x="0" y="0"/>
                       <a:ext cx="5731510" cy="1118870"/>
+                    </a:xfrm>
+                    <a:prstGeom prst="rect">
+                      <a:avLst/>
+                    </a:prstGeom>
+                  </pic:spPr>
+                </pic:pic>
+              </a:graphicData>
+            </a:graphic>
+          </wp:inline>
+        </w:drawing>
+      </w:r>
+    </w:p>
+    <w:p>
+      <w:pPr>
+        <w:rPr>
+          <w:b/>
+          <w:bCs/>
+          <w:sz w:val="28"/>
+          <w:szCs w:val="28"/>
+        </w:rPr>
+      </w:pPr>
+      <w:r>
+        <w:rPr>
+          <w:b/>
+          <w:bCs/>
+          <w:sz w:val="28"/>
+          <w:szCs w:val="28"/>
+        </w:rPr>
+        <w:lastRenderedPageBreak/>
+        <w:drawing>
+          <wp:inline distT="0" distB="0" distL="0" distR="0" wp14:anchorId="23701840" wp14:editId="6D083CF4">
+            <wp:extent cx="5731510" cy="2827020"/>
+            <wp:effectExtent l="0" t="0" r="2540" b="0"/>
+            <wp:docPr id="506798256" name="Picture 1"/>
+            <wp:cNvGraphicFramePr>
+              <a:graphicFrameLocks xmlns:a="http://schemas.openxmlformats.org/drawingml/2006/main" noChangeAspect="1"/>
+            </wp:cNvGraphicFramePr>
+            <a:graphic xmlns:a="http://schemas.openxmlformats.org/drawingml/2006/main">
+              <a:graphicData uri="http://schemas.openxmlformats.org/drawingml/2006/picture">
+                <pic:pic xmlns:pic="http://schemas.openxmlformats.org/drawingml/2006/picture">
+                  <pic:nvPicPr>
+                    <pic:cNvPr id="506798256" name=""/>
+                    <pic:cNvPicPr/>
+                  </pic:nvPicPr>
+                  <pic:blipFill>
+                    <a:blip r:embed="rId29"/>
+                    <a:stretch>
+                      <a:fillRect/>
+                    </a:stretch>
+                  </pic:blipFill>
+                  <pic:spPr>
+                    <a:xfrm>
+                      <a:off x="0" y="0"/>
+                      <a:ext cx="5731510" cy="2827020"/>
                     </a:xfrm>
                     <a:prstGeom prst="rect">
                       <a:avLst/>

</xml_diff>

<commit_message>
CommandService :  Create entity relation through fluent api and use repository pattern to define and implement command repository.
</commit_message>
<xml_diff>
--- a/Documents/PPTS.docx
+++ b/Documents/PPTS.docx
@@ -940,27 +940,7 @@
           <w:szCs w:val="28"/>
         </w:rPr>
         <w:lastRenderedPageBreak/>
-        <w:t xml:space="preserve">As the Project was made in .net 5 and I am developing in .net 8 the default port for running </w:t>
-      </w:r>
-      <w:proofErr w:type="spellStart"/>
-      <w:r>
-        <w:rPr>
-          <w:b/>
-          <w:bCs/>
-          <w:sz w:val="28"/>
-          <w:szCs w:val="28"/>
-        </w:rPr>
-        <w:t>api</w:t>
-      </w:r>
-      <w:proofErr w:type="spellEnd"/>
-      <w:r>
-        <w:rPr>
-          <w:b/>
-          <w:bCs/>
-          <w:sz w:val="28"/>
-          <w:szCs w:val="28"/>
-        </w:rPr>
-        <w:t xml:space="preserve"> server is changed from 80 -&gt; 8080 from .net5 -&gt; .net8</w:t>
+        <w:t>As the Project was made in .net 5 and I am developing in .net 8 the default port for running api server is changed from 80 -&gt; 8080 from .net5 -&gt; .net8</w:t>
       </w:r>
     </w:p>
     <w:p>
@@ -1030,6 +1010,7 @@
         <w:rPr>
           <w:b/>
           <w:bCs/>
+          <w:noProof/>
           <w:sz w:val="28"/>
           <w:szCs w:val="28"/>
         </w:rPr>
@@ -1083,6 +1064,7 @@
         <w:rPr>
           <w:b/>
           <w:bCs/>
+          <w:noProof/>
           <w:sz w:val="28"/>
           <w:szCs w:val="28"/>
         </w:rPr>
@@ -1137,6 +1119,7 @@
         <w:rPr>
           <w:b/>
           <w:bCs/>
+          <w:noProof/>
           <w:sz w:val="28"/>
           <w:szCs w:val="28"/>
         </w:rPr>
@@ -1190,6 +1173,7 @@
         <w:rPr>
           <w:b/>
           <w:bCs/>
+          <w:noProof/>
           <w:sz w:val="28"/>
           <w:szCs w:val="28"/>
         </w:rPr>
@@ -1244,6 +1228,7 @@
         <w:rPr>
           <w:b/>
           <w:bCs/>
+          <w:noProof/>
           <w:sz w:val="28"/>
           <w:szCs w:val="28"/>
         </w:rPr>
@@ -1300,39 +1285,8 @@
           <w:sz w:val="28"/>
           <w:szCs w:val="28"/>
         </w:rPr>
-        <w:t xml:space="preserve">We are setting up the API Gateway using an Ingress Nginx Container and Ingress Nginx Load Balancer whose </w:t>
-      </w:r>
-      <w:proofErr w:type="spellStart"/>
-      <w:r>
-        <w:rPr>
-          <w:b/>
-          <w:bCs/>
-          <w:sz w:val="28"/>
-          <w:szCs w:val="28"/>
-        </w:rPr>
-        <w:t>yaml</w:t>
-      </w:r>
-      <w:proofErr w:type="spellEnd"/>
-      <w:r>
-        <w:rPr>
-          <w:b/>
-          <w:bCs/>
-          <w:sz w:val="28"/>
-          <w:szCs w:val="28"/>
-        </w:rPr>
-        <w:t xml:space="preserve"> file is procured from following </w:t>
-      </w:r>
-      <w:proofErr w:type="spellStart"/>
-      <w:r>
-        <w:rPr>
-          <w:b/>
-          <w:bCs/>
-          <w:sz w:val="28"/>
-          <w:szCs w:val="28"/>
-        </w:rPr>
-        <w:t>url</w:t>
-      </w:r>
-      <w:proofErr w:type="spellEnd"/>
+        <w:t>We are setting up the API Gateway using an Ingress Nginx Container and Ingress Nginx Load Balancer whose yaml file is procured from following url</w:t>
+      </w:r>
     </w:p>
     <w:p>
       <w:pPr>
@@ -1372,72 +1326,33 @@
           <w:sz w:val="28"/>
           <w:szCs w:val="28"/>
         </w:rPr>
-        <w:t xml:space="preserve">After Deploying ingress-nginx we have to define </w:t>
-      </w:r>
-      <w:proofErr w:type="gramStart"/>
-      <w:r>
-        <w:rPr>
-          <w:b/>
-          <w:bCs/>
-          <w:sz w:val="28"/>
-          <w:szCs w:val="28"/>
-        </w:rPr>
-        <w:t>a</w:t>
-      </w:r>
-      <w:proofErr w:type="gramEnd"/>
-      <w:r>
-        <w:rPr>
-          <w:b/>
-          <w:bCs/>
-          <w:sz w:val="28"/>
-          <w:szCs w:val="28"/>
-        </w:rPr>
-        <w:t xml:space="preserve"> ingress service file where we configure the </w:t>
-      </w:r>
-      <w:proofErr w:type="spellStart"/>
-      <w:r>
-        <w:rPr>
-          <w:b/>
-          <w:bCs/>
-          <w:sz w:val="28"/>
-          <w:szCs w:val="28"/>
-        </w:rPr>
-        <w:t>api</w:t>
-      </w:r>
-      <w:proofErr w:type="spellEnd"/>
-      <w:r>
-        <w:rPr>
-          <w:b/>
-          <w:bCs/>
-          <w:sz w:val="28"/>
-          <w:szCs w:val="28"/>
-        </w:rPr>
-        <w:t xml:space="preserve"> gateway to app paths for the requests apart from that we also have to update our host file to loopback to localhost on hitting a specific domain in our case acme.com</w:t>
-      </w:r>
-    </w:p>
-    <w:p>
-      <w:pPr>
-        <w:rPr>
-          <w:b/>
-          <w:bCs/>
-          <w:sz w:val="28"/>
-          <w:szCs w:val="28"/>
-        </w:rPr>
-      </w:pPr>
-    </w:p>
-    <w:p>
-      <w:pPr>
-        <w:rPr>
-          <w:b/>
-          <w:bCs/>
-          <w:sz w:val="28"/>
-          <w:szCs w:val="28"/>
-        </w:rPr>
-      </w:pPr>
-      <w:r>
-        <w:rPr>
-          <w:b/>
-          <w:bCs/>
+        <w:t>After Deploying ingress-nginx we have to define a ingress service file where we configure the api gateway to app paths for the requests apart from that we also have to update our host file to loopback to localhost on hitting a specific domain in our case acme.com</w:t>
+      </w:r>
+    </w:p>
+    <w:p>
+      <w:pPr>
+        <w:rPr>
+          <w:b/>
+          <w:bCs/>
+          <w:sz w:val="28"/>
+          <w:szCs w:val="28"/>
+        </w:rPr>
+      </w:pPr>
+    </w:p>
+    <w:p>
+      <w:pPr>
+        <w:rPr>
+          <w:b/>
+          <w:bCs/>
+          <w:sz w:val="28"/>
+          <w:szCs w:val="28"/>
+        </w:rPr>
+      </w:pPr>
+      <w:r>
+        <w:rPr>
+          <w:b/>
+          <w:bCs/>
+          <w:noProof/>
           <w:sz w:val="28"/>
           <w:szCs w:val="28"/>
         </w:rPr>
@@ -1525,27 +1440,7 @@
           <w:szCs w:val="28"/>
         </w:rPr>
         <w:lastRenderedPageBreak/>
-        <w:t xml:space="preserve">To Setup SQL Server instance we have to create a secret which will be used as an </w:t>
-      </w:r>
-      <w:proofErr w:type="spellStart"/>
-      <w:r>
-        <w:rPr>
-          <w:b/>
-          <w:bCs/>
-          <w:sz w:val="28"/>
-          <w:szCs w:val="28"/>
-        </w:rPr>
-        <w:t>sa</w:t>
-      </w:r>
-      <w:proofErr w:type="spellEnd"/>
-      <w:r>
-        <w:rPr>
-          <w:b/>
-          <w:bCs/>
-          <w:sz w:val="28"/>
-          <w:szCs w:val="28"/>
-        </w:rPr>
-        <w:t xml:space="preserve"> username and password. We cannot directly hardcode it as it will be useless.</w:t>
+        <w:t>To Setup SQL Server instance we have to create a secret which will be used as an sa username and password. We cannot directly hardcode it as it will be useless.</w:t>
       </w:r>
     </w:p>
     <w:p>
@@ -1561,7 +1456,6 @@
           <w14:ligatures w14:val="none"/>
         </w:rPr>
       </w:pPr>
-      <w:proofErr w:type="spellStart"/>
       <w:r>
         <w:rPr>
           <w:rFonts w:ascii="Consolas" w:eastAsia="Times New Roman" w:hAnsi="Consolas" w:cs="Times New Roman"/>
@@ -1573,21 +1467,7 @@
           <w:lang w:eastAsia="en-IN"/>
           <w14:ligatures w14:val="none"/>
         </w:rPr>
-        <w:t>kubectl</w:t>
-      </w:r>
-      <w:proofErr w:type="spellEnd"/>
-      <w:r>
-        <w:rPr>
-          <w:rFonts w:ascii="Consolas" w:eastAsia="Times New Roman" w:hAnsi="Consolas" w:cs="Times New Roman"/>
-          <w:color w:val="F5F543"/>
-          <w:kern w:val="0"/>
-          <w:sz w:val="20"/>
-          <w:szCs w:val="20"/>
-          <w:shd w:val="clear" w:color="auto" w:fill="1F1F1F"/>
-          <w:lang w:eastAsia="en-IN"/>
-          <w14:ligatures w14:val="none"/>
-        </w:rPr>
-        <w:t xml:space="preserve"> </w:t>
+        <w:t xml:space="preserve">kubectl </w:t>
       </w:r>
       <w:r>
         <w:rPr>
@@ -1600,35 +1480,7 @@
           <w:lang w:eastAsia="en-IN"/>
           <w14:ligatures w14:val="none"/>
         </w:rPr>
-        <w:t xml:space="preserve">create secret generic </w:t>
-      </w:r>
-      <w:proofErr w:type="spellStart"/>
-      <w:r>
-        <w:rPr>
-          <w:rFonts w:ascii="Consolas" w:eastAsia="Times New Roman" w:hAnsi="Consolas" w:cs="Times New Roman"/>
-          <w:color w:val="E5E5E5"/>
-          <w:kern w:val="0"/>
-          <w:sz w:val="20"/>
-          <w:szCs w:val="20"/>
-          <w:shd w:val="clear" w:color="auto" w:fill="1F1F1F"/>
-          <w:lang w:eastAsia="en-IN"/>
-          <w14:ligatures w14:val="none"/>
-        </w:rPr>
-        <w:t>mssql</w:t>
-      </w:r>
-      <w:proofErr w:type="spellEnd"/>
-      <w:r>
-        <w:rPr>
-          <w:rFonts w:ascii="Consolas" w:eastAsia="Times New Roman" w:hAnsi="Consolas" w:cs="Times New Roman"/>
-          <w:color w:val="E5E5E5"/>
-          <w:kern w:val="0"/>
-          <w:sz w:val="20"/>
-          <w:szCs w:val="20"/>
-          <w:shd w:val="clear" w:color="auto" w:fill="1F1F1F"/>
-          <w:lang w:eastAsia="en-IN"/>
-          <w14:ligatures w14:val="none"/>
-        </w:rPr>
-        <w:t xml:space="preserve"> </w:t>
+        <w:t xml:space="preserve">create secret generic mssql </w:t>
       </w:r>
       <w:r>
         <w:rPr>
@@ -1641,9 +1493,8 @@
           <w:lang w:eastAsia="en-IN"/>
           <w14:ligatures w14:val="none"/>
         </w:rPr>
-        <w:t>--from-</w:t>
-      </w:r>
-      <w:proofErr w:type="spellStart"/>
+        <w:t>--from-litera</w:t>
+      </w:r>
       <w:r>
         <w:rPr>
           <w:rFonts w:ascii="Consolas" w:eastAsia="Times New Roman" w:hAnsi="Consolas" w:cs="Times New Roman"/>
@@ -1655,9 +1506,9 @@
           <w:lang w:eastAsia="en-IN"/>
           <w14:ligatures w14:val="none"/>
         </w:rPr>
-        <w:t>litera</w:t>
-      </w:r>
-      <w:proofErr w:type="spellEnd"/>
+        <w:br/>
+        <w:t>l=SA_PASSWORD="pa55w0rd!"</w:t>
+      </w:r>
       <w:r>
         <w:rPr>
           <w:rFonts w:ascii="Consolas" w:eastAsia="Times New Roman" w:hAnsi="Consolas" w:cs="Times New Roman"/>
@@ -1670,20 +1521,6 @@
           <w14:ligatures w14:val="none"/>
         </w:rPr>
         <w:br/>
-        <w:t>l=SA_PASSWORD="pa55w0rd!"</w:t>
-      </w:r>
-      <w:r>
-        <w:rPr>
-          <w:rFonts w:ascii="Consolas" w:eastAsia="Times New Roman" w:hAnsi="Consolas" w:cs="Times New Roman"/>
-          <w:color w:val="666666"/>
-          <w:kern w:val="0"/>
-          <w:sz w:val="20"/>
-          <w:szCs w:val="20"/>
-          <w:shd w:val="clear" w:color="auto" w:fill="1F1F1F"/>
-          <w:lang w:eastAsia="en-IN"/>
-          <w14:ligatures w14:val="none"/>
-        </w:rPr>
-        <w:br/>
       </w:r>
       <w:r>
         <w:rPr>
@@ -1696,220 +1533,80 @@
           <w:lang w:eastAsia="en-IN"/>
           <w14:ligatures w14:val="none"/>
         </w:rPr>
-        <w:t>secret/</w:t>
-      </w:r>
-      <w:proofErr w:type="spellStart"/>
-      <w:r>
-        <w:rPr>
-          <w:rFonts w:ascii="Consolas" w:eastAsia="Times New Roman" w:hAnsi="Consolas" w:cs="Times New Roman"/>
-          <w:color w:val="FAFAFA"/>
-          <w:kern w:val="0"/>
-          <w:sz w:val="20"/>
-          <w:szCs w:val="20"/>
-          <w:shd w:val="clear" w:color="auto" w:fill="1F1F1F"/>
-          <w:lang w:eastAsia="en-IN"/>
-          <w14:ligatures w14:val="none"/>
-        </w:rPr>
-        <w:t>mssql</w:t>
-      </w:r>
-      <w:proofErr w:type="spellEnd"/>
-      <w:r>
-        <w:rPr>
-          <w:rFonts w:ascii="Consolas" w:eastAsia="Times New Roman" w:hAnsi="Consolas" w:cs="Times New Roman"/>
-          <w:color w:val="FAFAFA"/>
-          <w:kern w:val="0"/>
-          <w:sz w:val="20"/>
-          <w:szCs w:val="20"/>
-          <w:shd w:val="clear" w:color="auto" w:fill="1F1F1F"/>
-          <w:lang w:eastAsia="en-IN"/>
-          <w14:ligatures w14:val="none"/>
-        </w:rPr>
-        <w:t xml:space="preserve"> created</w:t>
-      </w:r>
-    </w:p>
-    <w:p>
-      <w:pPr>
-        <w:rPr>
-          <w:b/>
-          <w:bCs/>
-          <w:sz w:val="28"/>
-          <w:szCs w:val="28"/>
-        </w:rPr>
-      </w:pPr>
-    </w:p>
-    <w:p>
-      <w:pPr>
-        <w:rPr>
-          <w:b/>
-          <w:bCs/>
-          <w:sz w:val="28"/>
-          <w:szCs w:val="28"/>
-        </w:rPr>
-      </w:pPr>
-      <w:r>
-        <w:rPr>
-          <w:b/>
-          <w:bCs/>
-          <w:sz w:val="28"/>
-          <w:szCs w:val="28"/>
-        </w:rPr>
-        <w:t xml:space="preserve">After this we create a </w:t>
-      </w:r>
-      <w:proofErr w:type="spellStart"/>
-      <w:r>
-        <w:rPr>
-          <w:b/>
-          <w:bCs/>
-          <w:sz w:val="28"/>
-          <w:szCs w:val="28"/>
-        </w:rPr>
-        <w:t>mssql</w:t>
-      </w:r>
-      <w:proofErr w:type="spellEnd"/>
-      <w:r>
-        <w:rPr>
-          <w:b/>
-          <w:bCs/>
-          <w:sz w:val="28"/>
-          <w:szCs w:val="28"/>
-        </w:rPr>
-        <w:t>-plat-</w:t>
-      </w:r>
-      <w:proofErr w:type="spellStart"/>
-      <w:proofErr w:type="gramStart"/>
-      <w:r>
-        <w:rPr>
-          <w:b/>
-          <w:bCs/>
-          <w:sz w:val="28"/>
-          <w:szCs w:val="28"/>
-        </w:rPr>
-        <w:t>depl.yaml</w:t>
-      </w:r>
-      <w:proofErr w:type="spellEnd"/>
-      <w:proofErr w:type="gramEnd"/>
-      <w:r>
-        <w:rPr>
-          <w:b/>
-          <w:bCs/>
-          <w:sz w:val="28"/>
-          <w:szCs w:val="28"/>
-        </w:rPr>
-        <w:t xml:space="preserve"> basically a deployment file to set up </w:t>
-      </w:r>
-      <w:proofErr w:type="spellStart"/>
-      <w:r>
-        <w:rPr>
-          <w:b/>
-          <w:bCs/>
-          <w:sz w:val="28"/>
-          <w:szCs w:val="28"/>
-        </w:rPr>
-        <w:t>sql</w:t>
-      </w:r>
-      <w:proofErr w:type="spellEnd"/>
-      <w:r>
-        <w:rPr>
-          <w:b/>
-          <w:bCs/>
-          <w:sz w:val="28"/>
-          <w:szCs w:val="28"/>
-        </w:rPr>
-        <w:t xml:space="preserve"> server as well as mount a </w:t>
-      </w:r>
-      <w:proofErr w:type="spellStart"/>
-      <w:r>
-        <w:rPr>
-          <w:b/>
-          <w:bCs/>
-          <w:sz w:val="28"/>
-          <w:szCs w:val="28"/>
-        </w:rPr>
-        <w:t>sqlserver</w:t>
-      </w:r>
-      <w:proofErr w:type="spellEnd"/>
-      <w:r>
-        <w:rPr>
-          <w:b/>
-          <w:bCs/>
-          <w:sz w:val="28"/>
-          <w:szCs w:val="28"/>
-        </w:rPr>
-        <w:t xml:space="preserve"> to a persistent volume claim.</w:t>
-      </w:r>
-    </w:p>
-    <w:p>
-      <w:pPr>
-        <w:rPr>
-          <w:b/>
-          <w:bCs/>
-          <w:sz w:val="28"/>
-          <w:szCs w:val="28"/>
-        </w:rPr>
-      </w:pPr>
-      <w:r>
-        <w:rPr>
-          <w:b/>
-          <w:bCs/>
-          <w:sz w:val="28"/>
-          <w:szCs w:val="28"/>
-        </w:rPr>
-        <w:t xml:space="preserve">To Carry out migrations correctly we have to trick </w:t>
-      </w:r>
-      <w:proofErr w:type="spellStart"/>
-      <w:r>
-        <w:rPr>
-          <w:b/>
-          <w:bCs/>
-          <w:sz w:val="28"/>
-          <w:szCs w:val="28"/>
-        </w:rPr>
-        <w:t>EntityFramework</w:t>
-      </w:r>
-      <w:proofErr w:type="spellEnd"/>
-      <w:r>
-        <w:rPr>
-          <w:b/>
-          <w:bCs/>
-          <w:sz w:val="28"/>
-          <w:szCs w:val="28"/>
-        </w:rPr>
-        <w:t xml:space="preserve"> to think we are in production</w:t>
-      </w:r>
-      <w:r>
-        <w:rPr>
-          <w:b/>
-          <w:bCs/>
-          <w:sz w:val="28"/>
-          <w:szCs w:val="28"/>
-        </w:rPr>
-        <w:t xml:space="preserve"> do comment out code to check for development and leave only production code to add </w:t>
-      </w:r>
-      <w:proofErr w:type="spellStart"/>
-      <w:r>
-        <w:rPr>
-          <w:b/>
-          <w:bCs/>
-          <w:sz w:val="28"/>
-          <w:szCs w:val="28"/>
-        </w:rPr>
-        <w:t>DbContext</w:t>
-      </w:r>
-      <w:proofErr w:type="spellEnd"/>
-    </w:p>
-    <w:p>
-      <w:pPr>
-        <w:rPr>
-          <w:b/>
-          <w:bCs/>
-          <w:sz w:val="28"/>
-          <w:szCs w:val="28"/>
-        </w:rPr>
-      </w:pPr>
-      <w:r>
-        <w:rPr>
-          <w:b/>
-          <w:bCs/>
+        <w:t>secret/mssql created</w:t>
+      </w:r>
+    </w:p>
+    <w:p>
+      <w:pPr>
+        <w:rPr>
+          <w:b/>
+          <w:bCs/>
+          <w:sz w:val="28"/>
+          <w:szCs w:val="28"/>
+        </w:rPr>
+      </w:pPr>
+    </w:p>
+    <w:p>
+      <w:pPr>
+        <w:rPr>
+          <w:b/>
+          <w:bCs/>
+          <w:sz w:val="28"/>
+          <w:szCs w:val="28"/>
+        </w:rPr>
+      </w:pPr>
+      <w:r>
+        <w:rPr>
+          <w:b/>
+          <w:bCs/>
+          <w:sz w:val="28"/>
+          <w:szCs w:val="28"/>
+        </w:rPr>
+        <w:t>After this we create a mssql-plat-depl.yaml basically a deployment file to set up sql server as well as mount a sqlserver to a persistent volume claim.</w:t>
+      </w:r>
+    </w:p>
+    <w:p>
+      <w:pPr>
+        <w:rPr>
+          <w:b/>
+          <w:bCs/>
+          <w:sz w:val="28"/>
+          <w:szCs w:val="28"/>
+        </w:rPr>
+      </w:pPr>
+      <w:r>
+        <w:rPr>
+          <w:b/>
+          <w:bCs/>
+          <w:sz w:val="28"/>
+          <w:szCs w:val="28"/>
+        </w:rPr>
+        <w:t>To Carry out migrations correctly we have to trick EntityFramework to think we are in production</w:t>
+      </w:r>
+      <w:r>
+        <w:rPr>
+          <w:b/>
+          <w:bCs/>
+          <w:sz w:val="28"/>
+          <w:szCs w:val="28"/>
+        </w:rPr>
+        <w:t xml:space="preserve"> do comment out code to check for development and leave only production code to add DbContext</w:t>
+      </w:r>
+    </w:p>
+    <w:p>
+      <w:pPr>
+        <w:rPr>
+          <w:b/>
+          <w:bCs/>
+          <w:sz w:val="28"/>
+          <w:szCs w:val="28"/>
+        </w:rPr>
+      </w:pPr>
+      <w:r>
+        <w:rPr>
+          <w:b/>
+          <w:bCs/>
+          <w:noProof/>
           <w:sz w:val="28"/>
           <w:szCs w:val="28"/>
         </w:rPr>
@@ -1966,64 +1663,23 @@
           <w:sz w:val="28"/>
           <w:szCs w:val="28"/>
         </w:rPr>
-        <w:t xml:space="preserve">Also make changes in </w:t>
-      </w:r>
-      <w:proofErr w:type="spellStart"/>
-      <w:proofErr w:type="gramStart"/>
-      <w:r>
-        <w:rPr>
-          <w:b/>
-          <w:bCs/>
-          <w:sz w:val="28"/>
-          <w:szCs w:val="28"/>
-        </w:rPr>
-        <w:t>appsettings.Development.json</w:t>
-      </w:r>
-      <w:proofErr w:type="spellEnd"/>
-      <w:proofErr w:type="gramEnd"/>
-      <w:r>
-        <w:rPr>
-          <w:b/>
-          <w:bCs/>
-          <w:sz w:val="28"/>
-          <w:szCs w:val="28"/>
-        </w:rPr>
-        <w:t xml:space="preserve"> </w:t>
-      </w:r>
-      <w:proofErr w:type="spellStart"/>
-      <w:r>
-        <w:rPr>
-          <w:b/>
-          <w:bCs/>
-          <w:sz w:val="28"/>
-          <w:szCs w:val="28"/>
-        </w:rPr>
-        <w:t>fileto</w:t>
-      </w:r>
-      <w:proofErr w:type="spellEnd"/>
-      <w:r>
-        <w:rPr>
-          <w:b/>
-          <w:bCs/>
-          <w:sz w:val="28"/>
-          <w:szCs w:val="28"/>
-        </w:rPr>
-        <w:t xml:space="preserve"> connect to database</w:t>
-      </w:r>
-    </w:p>
-    <w:p>
-      <w:pPr>
-        <w:rPr>
-          <w:b/>
-          <w:bCs/>
-          <w:sz w:val="28"/>
-          <w:szCs w:val="28"/>
-        </w:rPr>
-      </w:pPr>
-      <w:r>
-        <w:rPr>
-          <w:b/>
-          <w:bCs/>
+        <w:t>Also make changes in appsettings.Development.json fileto connect to database</w:t>
+      </w:r>
+    </w:p>
+    <w:p>
+      <w:pPr>
+        <w:rPr>
+          <w:b/>
+          <w:bCs/>
+          <w:sz w:val="28"/>
+          <w:szCs w:val="28"/>
+        </w:rPr>
+      </w:pPr>
+      <w:r>
+        <w:rPr>
+          <w:b/>
+          <w:bCs/>
+          <w:noProof/>
           <w:sz w:val="28"/>
           <w:szCs w:val="28"/>
         </w:rPr>
@@ -2077,6 +1733,7 @@
         <w:rPr>
           <w:b/>
           <w:bCs/>
+          <w:noProof/>
           <w:sz w:val="28"/>
           <w:szCs w:val="28"/>
         </w:rPr>
@@ -2117,6 +1774,16 @@
           </wp:inline>
         </w:drawing>
       </w:r>
+    </w:p>
+    <w:p>
+      <w:pPr>
+        <w:rPr>
+          <w:b/>
+          <w:bCs/>
+          <w:sz w:val="28"/>
+          <w:szCs w:val="28"/>
+        </w:rPr>
+      </w:pPr>
     </w:p>
     <w:p>
       <w:pPr>

</xml_diff>

<commit_message>
Deployment : Create and deploy RabbitMQ service with management configuration.
</commit_message>
<xml_diff>
--- a/Documents/PPTS.docx
+++ b/Documents/PPTS.docx
@@ -940,7 +940,27 @@
           <w:szCs w:val="28"/>
         </w:rPr>
         <w:lastRenderedPageBreak/>
-        <w:t>As the Project was made in .net 5 and I am developing in .net 8 the default port for running api server is changed from 80 -&gt; 8080 from .net5 -&gt; .net8</w:t>
+        <w:t xml:space="preserve">As the Project was made in .net 5 and I am developing in .net 8 the default port for running </w:t>
+      </w:r>
+      <w:proofErr w:type="spellStart"/>
+      <w:r>
+        <w:rPr>
+          <w:b/>
+          <w:bCs/>
+          <w:sz w:val="28"/>
+          <w:szCs w:val="28"/>
+        </w:rPr>
+        <w:t>api</w:t>
+      </w:r>
+      <w:proofErr w:type="spellEnd"/>
+      <w:r>
+        <w:rPr>
+          <w:b/>
+          <w:bCs/>
+          <w:sz w:val="28"/>
+          <w:szCs w:val="28"/>
+        </w:rPr>
+        <w:t xml:space="preserve"> server is changed from 80 -&gt; 8080 from .net5 -&gt; .net8</w:t>
       </w:r>
     </w:p>
     <w:p>
@@ -1285,8 +1305,39 @@
           <w:sz w:val="28"/>
           <w:szCs w:val="28"/>
         </w:rPr>
-        <w:t>We are setting up the API Gateway using an Ingress Nginx Container and Ingress Nginx Load Balancer whose yaml file is procured from following url</w:t>
-      </w:r>
+        <w:t xml:space="preserve">We are setting up the API Gateway using an Ingress Nginx Container and Ingress Nginx Load Balancer whose </w:t>
+      </w:r>
+      <w:proofErr w:type="spellStart"/>
+      <w:r>
+        <w:rPr>
+          <w:b/>
+          <w:bCs/>
+          <w:sz w:val="28"/>
+          <w:szCs w:val="28"/>
+        </w:rPr>
+        <w:t>yaml</w:t>
+      </w:r>
+      <w:proofErr w:type="spellEnd"/>
+      <w:r>
+        <w:rPr>
+          <w:b/>
+          <w:bCs/>
+          <w:sz w:val="28"/>
+          <w:szCs w:val="28"/>
+        </w:rPr>
+        <w:t xml:space="preserve"> file is procured from following </w:t>
+      </w:r>
+      <w:proofErr w:type="spellStart"/>
+      <w:r>
+        <w:rPr>
+          <w:b/>
+          <w:bCs/>
+          <w:sz w:val="28"/>
+          <w:szCs w:val="28"/>
+        </w:rPr>
+        <w:t>url</w:t>
+      </w:r>
+      <w:proofErr w:type="spellEnd"/>
     </w:p>
     <w:p>
       <w:pPr>
@@ -1326,7 +1377,47 @@
           <w:sz w:val="28"/>
           <w:szCs w:val="28"/>
         </w:rPr>
-        <w:t>After Deploying ingress-nginx we have to define a ingress service file where we configure the api gateway to app paths for the requests apart from that we also have to update our host file to loopback to localhost on hitting a specific domain in our case acme.com</w:t>
+        <w:t xml:space="preserve">After Deploying ingress-nginx we have to define </w:t>
+      </w:r>
+      <w:proofErr w:type="gramStart"/>
+      <w:r>
+        <w:rPr>
+          <w:b/>
+          <w:bCs/>
+          <w:sz w:val="28"/>
+          <w:szCs w:val="28"/>
+        </w:rPr>
+        <w:t>a</w:t>
+      </w:r>
+      <w:proofErr w:type="gramEnd"/>
+      <w:r>
+        <w:rPr>
+          <w:b/>
+          <w:bCs/>
+          <w:sz w:val="28"/>
+          <w:szCs w:val="28"/>
+        </w:rPr>
+        <w:t xml:space="preserve"> ingress service file where we configure the </w:t>
+      </w:r>
+      <w:proofErr w:type="spellStart"/>
+      <w:r>
+        <w:rPr>
+          <w:b/>
+          <w:bCs/>
+          <w:sz w:val="28"/>
+          <w:szCs w:val="28"/>
+        </w:rPr>
+        <w:t>api</w:t>
+      </w:r>
+      <w:proofErr w:type="spellEnd"/>
+      <w:r>
+        <w:rPr>
+          <w:b/>
+          <w:bCs/>
+          <w:sz w:val="28"/>
+          <w:szCs w:val="28"/>
+        </w:rPr>
+        <w:t xml:space="preserve"> gateway to app paths for the requests apart from that we also have to update our host file to loopback to localhost on hitting a specific domain in our case acme.com</w:t>
       </w:r>
     </w:p>
     <w:p>
@@ -1440,7 +1531,27 @@
           <w:szCs w:val="28"/>
         </w:rPr>
         <w:lastRenderedPageBreak/>
-        <w:t>To Setup SQL Server instance we have to create a secret which will be used as an sa username and password. We cannot directly hardcode it as it will be useless.</w:t>
+        <w:t xml:space="preserve">To Setup SQL Server instance we have to create a secret which will be used as an </w:t>
+      </w:r>
+      <w:proofErr w:type="spellStart"/>
+      <w:r>
+        <w:rPr>
+          <w:b/>
+          <w:bCs/>
+          <w:sz w:val="28"/>
+          <w:szCs w:val="28"/>
+        </w:rPr>
+        <w:t>sa</w:t>
+      </w:r>
+      <w:proofErr w:type="spellEnd"/>
+      <w:r>
+        <w:rPr>
+          <w:b/>
+          <w:bCs/>
+          <w:sz w:val="28"/>
+          <w:szCs w:val="28"/>
+        </w:rPr>
+        <w:t xml:space="preserve"> username and password. We cannot directly hardcode it as it will be useless.</w:t>
       </w:r>
     </w:p>
     <w:p>
@@ -1456,6 +1567,7 @@
           <w14:ligatures w14:val="none"/>
         </w:rPr>
       </w:pPr>
+      <w:proofErr w:type="spellStart"/>
       <w:r>
         <w:rPr>
           <w:rFonts w:ascii="Consolas" w:eastAsia="Times New Roman" w:hAnsi="Consolas" w:cs="Times New Roman"/>
@@ -1467,7 +1579,21 @@
           <w:lang w:eastAsia="en-IN"/>
           <w14:ligatures w14:val="none"/>
         </w:rPr>
-        <w:t xml:space="preserve">kubectl </w:t>
+        <w:t>kubectl</w:t>
+      </w:r>
+      <w:proofErr w:type="spellEnd"/>
+      <w:r>
+        <w:rPr>
+          <w:rFonts w:ascii="Consolas" w:eastAsia="Times New Roman" w:hAnsi="Consolas" w:cs="Times New Roman"/>
+          <w:color w:val="F5F543"/>
+          <w:kern w:val="0"/>
+          <w:sz w:val="20"/>
+          <w:szCs w:val="20"/>
+          <w:shd w:val="clear" w:color="auto" w:fill="1F1F1F"/>
+          <w:lang w:eastAsia="en-IN"/>
+          <w14:ligatures w14:val="none"/>
+        </w:rPr>
+        <w:t xml:space="preserve"> </w:t>
       </w:r>
       <w:r>
         <w:rPr>
@@ -1480,7 +1606,35 @@
           <w:lang w:eastAsia="en-IN"/>
           <w14:ligatures w14:val="none"/>
         </w:rPr>
-        <w:t xml:space="preserve">create secret generic mssql </w:t>
+        <w:t xml:space="preserve">create secret generic </w:t>
+      </w:r>
+      <w:proofErr w:type="spellStart"/>
+      <w:r>
+        <w:rPr>
+          <w:rFonts w:ascii="Consolas" w:eastAsia="Times New Roman" w:hAnsi="Consolas" w:cs="Times New Roman"/>
+          <w:color w:val="E5E5E5"/>
+          <w:kern w:val="0"/>
+          <w:sz w:val="20"/>
+          <w:szCs w:val="20"/>
+          <w:shd w:val="clear" w:color="auto" w:fill="1F1F1F"/>
+          <w:lang w:eastAsia="en-IN"/>
+          <w14:ligatures w14:val="none"/>
+        </w:rPr>
+        <w:t>mssql</w:t>
+      </w:r>
+      <w:proofErr w:type="spellEnd"/>
+      <w:r>
+        <w:rPr>
+          <w:rFonts w:ascii="Consolas" w:eastAsia="Times New Roman" w:hAnsi="Consolas" w:cs="Times New Roman"/>
+          <w:color w:val="E5E5E5"/>
+          <w:kern w:val="0"/>
+          <w:sz w:val="20"/>
+          <w:szCs w:val="20"/>
+          <w:shd w:val="clear" w:color="auto" w:fill="1F1F1F"/>
+          <w:lang w:eastAsia="en-IN"/>
+          <w14:ligatures w14:val="none"/>
+        </w:rPr>
+        <w:t xml:space="preserve"> </w:t>
       </w:r>
       <w:r>
         <w:rPr>
@@ -1493,8 +1647,9 @@
           <w:lang w:eastAsia="en-IN"/>
           <w14:ligatures w14:val="none"/>
         </w:rPr>
-        <w:t>--from-litera</w:t>
-      </w:r>
+        <w:t>--from-</w:t>
+      </w:r>
+      <w:proofErr w:type="spellStart"/>
       <w:r>
         <w:rPr>
           <w:rFonts w:ascii="Consolas" w:eastAsia="Times New Roman" w:hAnsi="Consolas" w:cs="Times New Roman"/>
@@ -1506,9 +1661,9 @@
           <w:lang w:eastAsia="en-IN"/>
           <w14:ligatures w14:val="none"/>
         </w:rPr>
-        <w:br/>
-        <w:t>l=SA_PASSWORD="pa55w0rd!"</w:t>
-      </w:r>
+        <w:t>litera</w:t>
+      </w:r>
+      <w:proofErr w:type="spellEnd"/>
       <w:r>
         <w:rPr>
           <w:rFonts w:ascii="Consolas" w:eastAsia="Times New Roman" w:hAnsi="Consolas" w:cs="Times New Roman"/>
@@ -1521,6 +1676,20 @@
           <w14:ligatures w14:val="none"/>
         </w:rPr>
         <w:br/>
+        <w:t>l=SA_PASSWORD="pa55w0rd!"</w:t>
+      </w:r>
+      <w:r>
+        <w:rPr>
+          <w:rFonts w:ascii="Consolas" w:eastAsia="Times New Roman" w:hAnsi="Consolas" w:cs="Times New Roman"/>
+          <w:color w:val="666666"/>
+          <w:kern w:val="0"/>
+          <w:sz w:val="20"/>
+          <w:szCs w:val="20"/>
+          <w:shd w:val="clear" w:color="auto" w:fill="1F1F1F"/>
+          <w:lang w:eastAsia="en-IN"/>
+          <w14:ligatures w14:val="none"/>
+        </w:rPr>
+        <w:br/>
       </w:r>
       <w:r>
         <w:rPr>
@@ -1533,65 +1702,206 @@
           <w:lang w:eastAsia="en-IN"/>
           <w14:ligatures w14:val="none"/>
         </w:rPr>
-        <w:t>secret/mssql created</w:t>
-      </w:r>
-    </w:p>
-    <w:p>
-      <w:pPr>
-        <w:rPr>
-          <w:b/>
-          <w:bCs/>
-          <w:sz w:val="28"/>
-          <w:szCs w:val="28"/>
-        </w:rPr>
-      </w:pPr>
-    </w:p>
-    <w:p>
-      <w:pPr>
-        <w:rPr>
-          <w:b/>
-          <w:bCs/>
-          <w:sz w:val="28"/>
-          <w:szCs w:val="28"/>
-        </w:rPr>
-      </w:pPr>
-      <w:r>
-        <w:rPr>
-          <w:b/>
-          <w:bCs/>
-          <w:sz w:val="28"/>
-          <w:szCs w:val="28"/>
-        </w:rPr>
-        <w:t>After this we create a mssql-plat-depl.yaml basically a deployment file to set up sql server as well as mount a sqlserver to a persistent volume claim.</w:t>
-      </w:r>
-    </w:p>
-    <w:p>
-      <w:pPr>
-        <w:rPr>
-          <w:b/>
-          <w:bCs/>
-          <w:sz w:val="28"/>
-          <w:szCs w:val="28"/>
-        </w:rPr>
-      </w:pPr>
-      <w:r>
-        <w:rPr>
-          <w:b/>
-          <w:bCs/>
-          <w:sz w:val="28"/>
-          <w:szCs w:val="28"/>
-        </w:rPr>
-        <w:t>To Carry out migrations correctly we have to trick EntityFramework to think we are in production</w:t>
-      </w:r>
-      <w:r>
-        <w:rPr>
-          <w:b/>
-          <w:bCs/>
-          <w:sz w:val="28"/>
-          <w:szCs w:val="28"/>
-        </w:rPr>
-        <w:t xml:space="preserve"> do comment out code to check for development and leave only production code to add DbContext</w:t>
-      </w:r>
+        <w:t>secret/</w:t>
+      </w:r>
+      <w:proofErr w:type="spellStart"/>
+      <w:r>
+        <w:rPr>
+          <w:rFonts w:ascii="Consolas" w:eastAsia="Times New Roman" w:hAnsi="Consolas" w:cs="Times New Roman"/>
+          <w:color w:val="FAFAFA"/>
+          <w:kern w:val="0"/>
+          <w:sz w:val="20"/>
+          <w:szCs w:val="20"/>
+          <w:shd w:val="clear" w:color="auto" w:fill="1F1F1F"/>
+          <w:lang w:eastAsia="en-IN"/>
+          <w14:ligatures w14:val="none"/>
+        </w:rPr>
+        <w:t>mssql</w:t>
+      </w:r>
+      <w:proofErr w:type="spellEnd"/>
+      <w:r>
+        <w:rPr>
+          <w:rFonts w:ascii="Consolas" w:eastAsia="Times New Roman" w:hAnsi="Consolas" w:cs="Times New Roman"/>
+          <w:color w:val="FAFAFA"/>
+          <w:kern w:val="0"/>
+          <w:sz w:val="20"/>
+          <w:szCs w:val="20"/>
+          <w:shd w:val="clear" w:color="auto" w:fill="1F1F1F"/>
+          <w:lang w:eastAsia="en-IN"/>
+          <w14:ligatures w14:val="none"/>
+        </w:rPr>
+        <w:t xml:space="preserve"> created</w:t>
+      </w:r>
+    </w:p>
+    <w:p>
+      <w:pPr>
+        <w:rPr>
+          <w:b/>
+          <w:bCs/>
+          <w:sz w:val="28"/>
+          <w:szCs w:val="28"/>
+        </w:rPr>
+      </w:pPr>
+    </w:p>
+    <w:p>
+      <w:pPr>
+        <w:rPr>
+          <w:b/>
+          <w:bCs/>
+          <w:sz w:val="28"/>
+          <w:szCs w:val="28"/>
+        </w:rPr>
+      </w:pPr>
+      <w:r>
+        <w:rPr>
+          <w:b/>
+          <w:bCs/>
+          <w:sz w:val="28"/>
+          <w:szCs w:val="28"/>
+        </w:rPr>
+        <w:t xml:space="preserve">After this we create a </w:t>
+      </w:r>
+      <w:proofErr w:type="spellStart"/>
+      <w:r>
+        <w:rPr>
+          <w:b/>
+          <w:bCs/>
+          <w:sz w:val="28"/>
+          <w:szCs w:val="28"/>
+        </w:rPr>
+        <w:t>mssql</w:t>
+      </w:r>
+      <w:proofErr w:type="spellEnd"/>
+      <w:r>
+        <w:rPr>
+          <w:b/>
+          <w:bCs/>
+          <w:sz w:val="28"/>
+          <w:szCs w:val="28"/>
+        </w:rPr>
+        <w:t>-plat-</w:t>
+      </w:r>
+      <w:proofErr w:type="spellStart"/>
+      <w:proofErr w:type="gramStart"/>
+      <w:r>
+        <w:rPr>
+          <w:b/>
+          <w:bCs/>
+          <w:sz w:val="28"/>
+          <w:szCs w:val="28"/>
+        </w:rPr>
+        <w:t>depl.yaml</w:t>
+      </w:r>
+      <w:proofErr w:type="spellEnd"/>
+      <w:proofErr w:type="gramEnd"/>
+      <w:r>
+        <w:rPr>
+          <w:b/>
+          <w:bCs/>
+          <w:sz w:val="28"/>
+          <w:szCs w:val="28"/>
+        </w:rPr>
+        <w:t xml:space="preserve"> basically a deployment file to set up </w:t>
+      </w:r>
+      <w:proofErr w:type="spellStart"/>
+      <w:r>
+        <w:rPr>
+          <w:b/>
+          <w:bCs/>
+          <w:sz w:val="28"/>
+          <w:szCs w:val="28"/>
+        </w:rPr>
+        <w:t>sql</w:t>
+      </w:r>
+      <w:proofErr w:type="spellEnd"/>
+      <w:r>
+        <w:rPr>
+          <w:b/>
+          <w:bCs/>
+          <w:sz w:val="28"/>
+          <w:szCs w:val="28"/>
+        </w:rPr>
+        <w:t xml:space="preserve"> server as well as mount a </w:t>
+      </w:r>
+      <w:proofErr w:type="spellStart"/>
+      <w:r>
+        <w:rPr>
+          <w:b/>
+          <w:bCs/>
+          <w:sz w:val="28"/>
+          <w:szCs w:val="28"/>
+        </w:rPr>
+        <w:t>sqlserver</w:t>
+      </w:r>
+      <w:proofErr w:type="spellEnd"/>
+      <w:r>
+        <w:rPr>
+          <w:b/>
+          <w:bCs/>
+          <w:sz w:val="28"/>
+          <w:szCs w:val="28"/>
+        </w:rPr>
+        <w:t xml:space="preserve"> to a persistent volume claim.</w:t>
+      </w:r>
+    </w:p>
+    <w:p>
+      <w:pPr>
+        <w:rPr>
+          <w:b/>
+          <w:bCs/>
+          <w:sz w:val="28"/>
+          <w:szCs w:val="28"/>
+        </w:rPr>
+      </w:pPr>
+      <w:r>
+        <w:rPr>
+          <w:b/>
+          <w:bCs/>
+          <w:sz w:val="28"/>
+          <w:szCs w:val="28"/>
+        </w:rPr>
+        <w:t xml:space="preserve">To Carry out migrations correctly we have to trick </w:t>
+      </w:r>
+      <w:proofErr w:type="spellStart"/>
+      <w:r>
+        <w:rPr>
+          <w:b/>
+          <w:bCs/>
+          <w:sz w:val="28"/>
+          <w:szCs w:val="28"/>
+        </w:rPr>
+        <w:t>EntityFramework</w:t>
+      </w:r>
+      <w:proofErr w:type="spellEnd"/>
+      <w:r>
+        <w:rPr>
+          <w:b/>
+          <w:bCs/>
+          <w:sz w:val="28"/>
+          <w:szCs w:val="28"/>
+        </w:rPr>
+        <w:t xml:space="preserve"> to think we are in production</w:t>
+      </w:r>
+      <w:r>
+        <w:rPr>
+          <w:b/>
+          <w:bCs/>
+          <w:sz w:val="28"/>
+          <w:szCs w:val="28"/>
+        </w:rPr>
+        <w:t xml:space="preserve"> do comment out code to check for development and leave only production code to add </w:t>
+      </w:r>
+      <w:proofErr w:type="spellStart"/>
+      <w:r>
+        <w:rPr>
+          <w:b/>
+          <w:bCs/>
+          <w:sz w:val="28"/>
+          <w:szCs w:val="28"/>
+        </w:rPr>
+        <w:t>DbContext</w:t>
+      </w:r>
+      <w:proofErr w:type="spellEnd"/>
     </w:p>
     <w:p>
       <w:pPr>
@@ -1663,7 +1973,49 @@
           <w:sz w:val="28"/>
           <w:szCs w:val="28"/>
         </w:rPr>
-        <w:t>Also make changes in appsettings.Development.json fileto connect to database</w:t>
+        <w:t xml:space="preserve">Also make changes in </w:t>
+      </w:r>
+      <w:proofErr w:type="spellStart"/>
+      <w:proofErr w:type="gramStart"/>
+      <w:r>
+        <w:rPr>
+          <w:b/>
+          <w:bCs/>
+          <w:sz w:val="28"/>
+          <w:szCs w:val="28"/>
+        </w:rPr>
+        <w:t>appsettings.Development.json</w:t>
+      </w:r>
+      <w:proofErr w:type="spellEnd"/>
+      <w:proofErr w:type="gramEnd"/>
+      <w:r>
+        <w:rPr>
+          <w:b/>
+          <w:bCs/>
+          <w:sz w:val="28"/>
+          <w:szCs w:val="28"/>
+        </w:rPr>
+        <w:t xml:space="preserve"> </w:t>
+      </w:r>
+      <w:proofErr w:type="spellStart"/>
+      <w:r>
+        <w:rPr>
+          <w:b/>
+          <w:bCs/>
+          <w:sz w:val="28"/>
+          <w:szCs w:val="28"/>
+        </w:rPr>
+        <w:t>fileto</w:t>
+      </w:r>
+      <w:proofErr w:type="spellEnd"/>
+      <w:r>
+        <w:rPr>
+          <w:b/>
+          <w:bCs/>
+          <w:sz w:val="28"/>
+          <w:szCs w:val="28"/>
+        </w:rPr>
+        <w:t xml:space="preserve"> connect to database</w:t>
       </w:r>
     </w:p>
     <w:p>
@@ -1784,6 +2136,456 @@
           <w:szCs w:val="28"/>
         </w:rPr>
       </w:pPr>
+    </w:p>
+    <w:p>
+      <w:pPr>
+        <w:rPr>
+          <w:b/>
+          <w:bCs/>
+          <w:sz w:val="28"/>
+          <w:szCs w:val="28"/>
+        </w:rPr>
+      </w:pPr>
+      <w:r>
+        <w:rPr>
+          <w:b/>
+          <w:bCs/>
+          <w:sz w:val="28"/>
+          <w:szCs w:val="28"/>
+        </w:rPr>
+        <w:drawing>
+          <wp:inline distT="0" distB="0" distL="0" distR="0" wp14:anchorId="67836511" wp14:editId="1F113598">
+            <wp:extent cx="5731510" cy="3209925"/>
+            <wp:effectExtent l="0" t="0" r="2540" b="9525"/>
+            <wp:docPr id="1814896753" name="Picture 1"/>
+            <wp:cNvGraphicFramePr>
+              <a:graphicFrameLocks xmlns:a="http://schemas.openxmlformats.org/drawingml/2006/main" noChangeAspect="1"/>
+            </wp:cNvGraphicFramePr>
+            <a:graphic xmlns:a="http://schemas.openxmlformats.org/drawingml/2006/main">
+              <a:graphicData uri="http://schemas.openxmlformats.org/drawingml/2006/picture">
+                <pic:pic xmlns:pic="http://schemas.openxmlformats.org/drawingml/2006/picture">
+                  <pic:nvPicPr>
+                    <pic:cNvPr id="1814896753" name=""/>
+                    <pic:cNvPicPr/>
+                  </pic:nvPicPr>
+                  <pic:blipFill>
+                    <a:blip r:embed="rId30"/>
+                    <a:stretch>
+                      <a:fillRect/>
+                    </a:stretch>
+                  </pic:blipFill>
+                  <pic:spPr>
+                    <a:xfrm>
+                      <a:off x="0" y="0"/>
+                      <a:ext cx="5731510" cy="3209925"/>
+                    </a:xfrm>
+                    <a:prstGeom prst="rect">
+                      <a:avLst/>
+                    </a:prstGeom>
+                  </pic:spPr>
+                </pic:pic>
+              </a:graphicData>
+            </a:graphic>
+          </wp:inline>
+        </w:drawing>
+      </w:r>
+    </w:p>
+    <w:p>
+      <w:pPr>
+        <w:rPr>
+          <w:b/>
+          <w:bCs/>
+          <w:sz w:val="28"/>
+          <w:szCs w:val="28"/>
+        </w:rPr>
+      </w:pPr>
+    </w:p>
+    <w:p>
+      <w:pPr>
+        <w:rPr>
+          <w:b/>
+          <w:bCs/>
+          <w:sz w:val="28"/>
+          <w:szCs w:val="28"/>
+        </w:rPr>
+      </w:pPr>
+      <w:r>
+        <w:rPr>
+          <w:b/>
+          <w:bCs/>
+          <w:sz w:val="28"/>
+          <w:szCs w:val="28"/>
+        </w:rPr>
+        <w:lastRenderedPageBreak/>
+        <w:drawing>
+          <wp:inline distT="0" distB="0" distL="0" distR="0" wp14:anchorId="2639B165" wp14:editId="784E8783">
+            <wp:extent cx="5731510" cy="3083560"/>
+            <wp:effectExtent l="0" t="0" r="2540" b="2540"/>
+            <wp:docPr id="1148999302" name="Picture 1"/>
+            <wp:cNvGraphicFramePr>
+              <a:graphicFrameLocks xmlns:a="http://schemas.openxmlformats.org/drawingml/2006/main" noChangeAspect="1"/>
+            </wp:cNvGraphicFramePr>
+            <a:graphic xmlns:a="http://schemas.openxmlformats.org/drawingml/2006/main">
+              <a:graphicData uri="http://schemas.openxmlformats.org/drawingml/2006/picture">
+                <pic:pic xmlns:pic="http://schemas.openxmlformats.org/drawingml/2006/picture">
+                  <pic:nvPicPr>
+                    <pic:cNvPr id="1148999302" name=""/>
+                    <pic:cNvPicPr/>
+                  </pic:nvPicPr>
+                  <pic:blipFill>
+                    <a:blip r:embed="rId31"/>
+                    <a:stretch>
+                      <a:fillRect/>
+                    </a:stretch>
+                  </pic:blipFill>
+                  <pic:spPr>
+                    <a:xfrm>
+                      <a:off x="0" y="0"/>
+                      <a:ext cx="5731510" cy="3083560"/>
+                    </a:xfrm>
+                    <a:prstGeom prst="rect">
+                      <a:avLst/>
+                    </a:prstGeom>
+                  </pic:spPr>
+                </pic:pic>
+              </a:graphicData>
+            </a:graphic>
+          </wp:inline>
+        </w:drawing>
+      </w:r>
+    </w:p>
+    <w:p>
+      <w:pPr>
+        <w:rPr>
+          <w:b/>
+          <w:bCs/>
+          <w:sz w:val="28"/>
+          <w:szCs w:val="28"/>
+        </w:rPr>
+      </w:pPr>
+      <w:r>
+        <w:rPr>
+          <w:b/>
+          <w:bCs/>
+          <w:sz w:val="28"/>
+          <w:szCs w:val="28"/>
+        </w:rPr>
+        <w:drawing>
+          <wp:inline distT="0" distB="0" distL="0" distR="0" wp14:anchorId="5EBDD9C6" wp14:editId="34587A04">
+            <wp:extent cx="5172797" cy="3381847"/>
+            <wp:effectExtent l="0" t="0" r="8890" b="9525"/>
+            <wp:docPr id="646988308" name="Picture 1"/>
+            <wp:cNvGraphicFramePr>
+              <a:graphicFrameLocks xmlns:a="http://schemas.openxmlformats.org/drawingml/2006/main" noChangeAspect="1"/>
+            </wp:cNvGraphicFramePr>
+            <a:graphic xmlns:a="http://schemas.openxmlformats.org/drawingml/2006/main">
+              <a:graphicData uri="http://schemas.openxmlformats.org/drawingml/2006/picture">
+                <pic:pic xmlns:pic="http://schemas.openxmlformats.org/drawingml/2006/picture">
+                  <pic:nvPicPr>
+                    <pic:cNvPr id="646988308" name=""/>
+                    <pic:cNvPicPr/>
+                  </pic:nvPicPr>
+                  <pic:blipFill>
+                    <a:blip r:embed="rId32"/>
+                    <a:stretch>
+                      <a:fillRect/>
+                    </a:stretch>
+                  </pic:blipFill>
+                  <pic:spPr>
+                    <a:xfrm>
+                      <a:off x="0" y="0"/>
+                      <a:ext cx="5172797" cy="3381847"/>
+                    </a:xfrm>
+                    <a:prstGeom prst="rect">
+                      <a:avLst/>
+                    </a:prstGeom>
+                  </pic:spPr>
+                </pic:pic>
+              </a:graphicData>
+            </a:graphic>
+          </wp:inline>
+        </w:drawing>
+      </w:r>
+    </w:p>
+    <w:p>
+      <w:pPr>
+        <w:rPr>
+          <w:b/>
+          <w:bCs/>
+          <w:sz w:val="28"/>
+          <w:szCs w:val="28"/>
+        </w:rPr>
+      </w:pPr>
+      <w:r>
+        <w:rPr>
+          <w:b/>
+          <w:bCs/>
+          <w:sz w:val="28"/>
+          <w:szCs w:val="28"/>
+        </w:rPr>
+        <w:lastRenderedPageBreak/>
+        <w:drawing>
+          <wp:inline distT="0" distB="0" distL="0" distR="0" wp14:anchorId="3FE4D5C1" wp14:editId="46423ED5">
+            <wp:extent cx="5731510" cy="3025775"/>
+            <wp:effectExtent l="0" t="0" r="2540" b="3175"/>
+            <wp:docPr id="1997078493" name="Picture 1"/>
+            <wp:cNvGraphicFramePr>
+              <a:graphicFrameLocks xmlns:a="http://schemas.openxmlformats.org/drawingml/2006/main" noChangeAspect="1"/>
+            </wp:cNvGraphicFramePr>
+            <a:graphic xmlns:a="http://schemas.openxmlformats.org/drawingml/2006/main">
+              <a:graphicData uri="http://schemas.openxmlformats.org/drawingml/2006/picture">
+                <pic:pic xmlns:pic="http://schemas.openxmlformats.org/drawingml/2006/picture">
+                  <pic:nvPicPr>
+                    <pic:cNvPr id="1997078493" name=""/>
+                    <pic:cNvPicPr/>
+                  </pic:nvPicPr>
+                  <pic:blipFill>
+                    <a:blip r:embed="rId33"/>
+                    <a:stretch>
+                      <a:fillRect/>
+                    </a:stretch>
+                  </pic:blipFill>
+                  <pic:spPr>
+                    <a:xfrm>
+                      <a:off x="0" y="0"/>
+                      <a:ext cx="5731510" cy="3025775"/>
+                    </a:xfrm>
+                    <a:prstGeom prst="rect">
+                      <a:avLst/>
+                    </a:prstGeom>
+                  </pic:spPr>
+                </pic:pic>
+              </a:graphicData>
+            </a:graphic>
+          </wp:inline>
+        </w:drawing>
+      </w:r>
+    </w:p>
+    <w:p>
+      <w:pPr>
+        <w:rPr>
+          <w:b/>
+          <w:bCs/>
+          <w:sz w:val="28"/>
+          <w:szCs w:val="28"/>
+        </w:rPr>
+      </w:pPr>
+      <w:r>
+        <w:rPr>
+          <w:b/>
+          <w:bCs/>
+          <w:sz w:val="28"/>
+          <w:szCs w:val="28"/>
+        </w:rPr>
+        <w:drawing>
+          <wp:inline distT="0" distB="0" distL="0" distR="0" wp14:anchorId="5DF3900C" wp14:editId="23EAEDFE">
+            <wp:extent cx="5731510" cy="3191510"/>
+            <wp:effectExtent l="0" t="0" r="2540" b="8890"/>
+            <wp:docPr id="1252713421" name="Picture 1"/>
+            <wp:cNvGraphicFramePr>
+              <a:graphicFrameLocks xmlns:a="http://schemas.openxmlformats.org/drawingml/2006/main" noChangeAspect="1"/>
+            </wp:cNvGraphicFramePr>
+            <a:graphic xmlns:a="http://schemas.openxmlformats.org/drawingml/2006/main">
+              <a:graphicData uri="http://schemas.openxmlformats.org/drawingml/2006/picture">
+                <pic:pic xmlns:pic="http://schemas.openxmlformats.org/drawingml/2006/picture">
+                  <pic:nvPicPr>
+                    <pic:cNvPr id="1252713421" name=""/>
+                    <pic:cNvPicPr/>
+                  </pic:nvPicPr>
+                  <pic:blipFill>
+                    <a:blip r:embed="rId34"/>
+                    <a:stretch>
+                      <a:fillRect/>
+                    </a:stretch>
+                  </pic:blipFill>
+                  <pic:spPr>
+                    <a:xfrm>
+                      <a:off x="0" y="0"/>
+                      <a:ext cx="5731510" cy="3191510"/>
+                    </a:xfrm>
+                    <a:prstGeom prst="rect">
+                      <a:avLst/>
+                    </a:prstGeom>
+                  </pic:spPr>
+                </pic:pic>
+              </a:graphicData>
+            </a:graphic>
+          </wp:inline>
+        </w:drawing>
+      </w:r>
+    </w:p>
+    <w:p>
+      <w:pPr>
+        <w:rPr>
+          <w:b/>
+          <w:bCs/>
+          <w:sz w:val="28"/>
+          <w:szCs w:val="28"/>
+        </w:rPr>
+      </w:pPr>
+      <w:r>
+        <w:rPr>
+          <w:b/>
+          <w:bCs/>
+          <w:sz w:val="28"/>
+          <w:szCs w:val="28"/>
+        </w:rPr>
+        <w:lastRenderedPageBreak/>
+        <w:drawing>
+          <wp:inline distT="0" distB="0" distL="0" distR="0" wp14:anchorId="27AAF72B" wp14:editId="2C5E9C21">
+            <wp:extent cx="5731510" cy="3121660"/>
+            <wp:effectExtent l="0" t="0" r="2540" b="2540"/>
+            <wp:docPr id="818668235" name="Picture 1"/>
+            <wp:cNvGraphicFramePr>
+              <a:graphicFrameLocks xmlns:a="http://schemas.openxmlformats.org/drawingml/2006/main" noChangeAspect="1"/>
+            </wp:cNvGraphicFramePr>
+            <a:graphic xmlns:a="http://schemas.openxmlformats.org/drawingml/2006/main">
+              <a:graphicData uri="http://schemas.openxmlformats.org/drawingml/2006/picture">
+                <pic:pic xmlns:pic="http://schemas.openxmlformats.org/drawingml/2006/picture">
+                  <pic:nvPicPr>
+                    <pic:cNvPr id="818668235" name=""/>
+                    <pic:cNvPicPr/>
+                  </pic:nvPicPr>
+                  <pic:blipFill>
+                    <a:blip r:embed="rId35"/>
+                    <a:stretch>
+                      <a:fillRect/>
+                    </a:stretch>
+                  </pic:blipFill>
+                  <pic:spPr>
+                    <a:xfrm>
+                      <a:off x="0" y="0"/>
+                      <a:ext cx="5731510" cy="3121660"/>
+                    </a:xfrm>
+                    <a:prstGeom prst="rect">
+                      <a:avLst/>
+                    </a:prstGeom>
+                  </pic:spPr>
+                </pic:pic>
+              </a:graphicData>
+            </a:graphic>
+          </wp:inline>
+        </w:drawing>
+      </w:r>
+    </w:p>
+    <w:p>
+      <w:pPr>
+        <w:rPr>
+          <w:b/>
+          <w:bCs/>
+          <w:sz w:val="28"/>
+          <w:szCs w:val="28"/>
+        </w:rPr>
+      </w:pPr>
+      <w:r>
+        <w:rPr>
+          <w:b/>
+          <w:bCs/>
+          <w:sz w:val="28"/>
+          <w:szCs w:val="28"/>
+        </w:rPr>
+        <w:t xml:space="preserve">After </w:t>
+      </w:r>
+      <w:proofErr w:type="spellStart"/>
+      <w:r>
+        <w:rPr>
+          <w:b/>
+          <w:bCs/>
+          <w:sz w:val="28"/>
+          <w:szCs w:val="28"/>
+        </w:rPr>
+        <w:t>Rabbitmq</w:t>
+      </w:r>
+      <w:proofErr w:type="spellEnd"/>
+      <w:r>
+        <w:rPr>
+          <w:b/>
+          <w:bCs/>
+          <w:sz w:val="28"/>
+          <w:szCs w:val="28"/>
+        </w:rPr>
+        <w:t xml:space="preserve"> deployment access rabbit </w:t>
+      </w:r>
+      <w:proofErr w:type="spellStart"/>
+      <w:r>
+        <w:rPr>
+          <w:b/>
+          <w:bCs/>
+          <w:sz w:val="28"/>
+          <w:szCs w:val="28"/>
+        </w:rPr>
+        <w:t>mq</w:t>
+      </w:r>
+      <w:proofErr w:type="spellEnd"/>
+      <w:r>
+        <w:rPr>
+          <w:b/>
+          <w:bCs/>
+          <w:sz w:val="28"/>
+          <w:szCs w:val="28"/>
+        </w:rPr>
+        <w:t xml:space="preserve"> management server at </w:t>
+      </w:r>
+      <w:hyperlink r:id="rId36" w:history="1">
+        <w:r>
+          <w:rPr>
+            <w:rStyle w:val="Hyperlink"/>
+            <w:b/>
+            <w:bCs/>
+            <w:sz w:val="28"/>
+            <w:szCs w:val="28"/>
+          </w:rPr>
+          <w:t>http://localhost:15672/</w:t>
+        </w:r>
+      </w:hyperlink>
+      <w:r>
+        <w:rPr>
+          <w:b/>
+          <w:bCs/>
+          <w:sz w:val="28"/>
+          <w:szCs w:val="28"/>
+        </w:rPr>
+        <w:t xml:space="preserve"> </w:t>
+      </w:r>
+    </w:p>
+    <w:p>
+      <w:pPr>
+        <w:rPr>
+          <w:b/>
+          <w:bCs/>
+          <w:sz w:val="28"/>
+          <w:szCs w:val="28"/>
+        </w:rPr>
+      </w:pPr>
+      <w:r>
+        <w:rPr>
+          <w:b/>
+          <w:bCs/>
+          <w:sz w:val="28"/>
+          <w:szCs w:val="28"/>
+        </w:rPr>
+        <w:t xml:space="preserve">With </w:t>
+      </w:r>
+      <w:proofErr w:type="spellStart"/>
+      <w:r>
+        <w:rPr>
+          <w:b/>
+          <w:bCs/>
+          <w:sz w:val="28"/>
+          <w:szCs w:val="28"/>
+        </w:rPr>
+        <w:t>userid</w:t>
+      </w:r>
+      <w:proofErr w:type="spellEnd"/>
+      <w:r>
+        <w:rPr>
+          <w:b/>
+          <w:bCs/>
+          <w:sz w:val="28"/>
+          <w:szCs w:val="28"/>
+        </w:rPr>
+        <w:t xml:space="preserve"> as guest same pass</w:t>
+      </w:r>
     </w:p>
     <w:p>
       <w:pPr>

</xml_diff>

<commit_message>
CommandService : Create a EventProcessor class which will process the incomming events and register it to dependency injection.
</commit_message>
<xml_diff>
--- a/Documents/PPTS.docx
+++ b/Documents/PPTS.docx
@@ -940,27 +940,7 @@
           <w:szCs w:val="28"/>
         </w:rPr>
         <w:lastRenderedPageBreak/>
-        <w:t xml:space="preserve">As the Project was made in .net 5 and I am developing in .net 8 the default port for running </w:t>
-      </w:r>
-      <w:proofErr w:type="spellStart"/>
-      <w:r>
-        <w:rPr>
-          <w:b/>
-          <w:bCs/>
-          <w:sz w:val="28"/>
-          <w:szCs w:val="28"/>
-        </w:rPr>
-        <w:t>api</w:t>
-      </w:r>
-      <w:proofErr w:type="spellEnd"/>
-      <w:r>
-        <w:rPr>
-          <w:b/>
-          <w:bCs/>
-          <w:sz w:val="28"/>
-          <w:szCs w:val="28"/>
-        </w:rPr>
-        <w:t xml:space="preserve"> server is changed from 80 -&gt; 8080 from .net5 -&gt; .net8</w:t>
+        <w:t>As the Project was made in .net 5 and I am developing in .net 8 the default port for running api server is changed from 80 -&gt; 8080 from .net5 -&gt; .net8</w:t>
       </w:r>
     </w:p>
     <w:p>
@@ -1305,39 +1285,8 @@
           <w:sz w:val="28"/>
           <w:szCs w:val="28"/>
         </w:rPr>
-        <w:t xml:space="preserve">We are setting up the API Gateway using an Ingress Nginx Container and Ingress Nginx Load Balancer whose </w:t>
-      </w:r>
-      <w:proofErr w:type="spellStart"/>
-      <w:r>
-        <w:rPr>
-          <w:b/>
-          <w:bCs/>
-          <w:sz w:val="28"/>
-          <w:szCs w:val="28"/>
-        </w:rPr>
-        <w:t>yaml</w:t>
-      </w:r>
-      <w:proofErr w:type="spellEnd"/>
-      <w:r>
-        <w:rPr>
-          <w:b/>
-          <w:bCs/>
-          <w:sz w:val="28"/>
-          <w:szCs w:val="28"/>
-        </w:rPr>
-        <w:t xml:space="preserve"> file is procured from following </w:t>
-      </w:r>
-      <w:proofErr w:type="spellStart"/>
-      <w:r>
-        <w:rPr>
-          <w:b/>
-          <w:bCs/>
-          <w:sz w:val="28"/>
-          <w:szCs w:val="28"/>
-        </w:rPr>
-        <w:t>url</w:t>
-      </w:r>
-      <w:proofErr w:type="spellEnd"/>
+        <w:t>We are setting up the API Gateway using an Ingress Nginx Container and Ingress Nginx Load Balancer whose yaml file is procured from following url</w:t>
+      </w:r>
     </w:p>
     <w:p>
       <w:pPr>
@@ -1377,47 +1326,7 @@
           <w:sz w:val="28"/>
           <w:szCs w:val="28"/>
         </w:rPr>
-        <w:t xml:space="preserve">After Deploying ingress-nginx we have to define </w:t>
-      </w:r>
-      <w:proofErr w:type="gramStart"/>
-      <w:r>
-        <w:rPr>
-          <w:b/>
-          <w:bCs/>
-          <w:sz w:val="28"/>
-          <w:szCs w:val="28"/>
-        </w:rPr>
-        <w:t>a</w:t>
-      </w:r>
-      <w:proofErr w:type="gramEnd"/>
-      <w:r>
-        <w:rPr>
-          <w:b/>
-          <w:bCs/>
-          <w:sz w:val="28"/>
-          <w:szCs w:val="28"/>
-        </w:rPr>
-        <w:t xml:space="preserve"> ingress service file where we configure the </w:t>
-      </w:r>
-      <w:proofErr w:type="spellStart"/>
-      <w:r>
-        <w:rPr>
-          <w:b/>
-          <w:bCs/>
-          <w:sz w:val="28"/>
-          <w:szCs w:val="28"/>
-        </w:rPr>
-        <w:t>api</w:t>
-      </w:r>
-      <w:proofErr w:type="spellEnd"/>
-      <w:r>
-        <w:rPr>
-          <w:b/>
-          <w:bCs/>
-          <w:sz w:val="28"/>
-          <w:szCs w:val="28"/>
-        </w:rPr>
-        <w:t xml:space="preserve"> gateway to app paths for the requests apart from that we also have to update our host file to loopback to localhost on hitting a specific domain in our case acme.com</w:t>
+        <w:t>After Deploying ingress-nginx we have to define a ingress service file where we configure the api gateway to app paths for the requests apart from that we also have to update our host file to loopback to localhost on hitting a specific domain in our case acme.com</w:t>
       </w:r>
     </w:p>
     <w:p>
@@ -1531,27 +1440,7 @@
           <w:szCs w:val="28"/>
         </w:rPr>
         <w:lastRenderedPageBreak/>
-        <w:t xml:space="preserve">To Setup SQL Server instance we have to create a secret which will be used as an </w:t>
-      </w:r>
-      <w:proofErr w:type="spellStart"/>
-      <w:r>
-        <w:rPr>
-          <w:b/>
-          <w:bCs/>
-          <w:sz w:val="28"/>
-          <w:szCs w:val="28"/>
-        </w:rPr>
-        <w:t>sa</w:t>
-      </w:r>
-      <w:proofErr w:type="spellEnd"/>
-      <w:r>
-        <w:rPr>
-          <w:b/>
-          <w:bCs/>
-          <w:sz w:val="28"/>
-          <w:szCs w:val="28"/>
-        </w:rPr>
-        <w:t xml:space="preserve"> username and password. We cannot directly hardcode it as it will be useless.</w:t>
+        <w:t>To Setup SQL Server instance we have to create a secret which will be used as an sa username and password. We cannot directly hardcode it as it will be useless.</w:t>
       </w:r>
     </w:p>
     <w:p>
@@ -1567,7 +1456,6 @@
           <w14:ligatures w14:val="none"/>
         </w:rPr>
       </w:pPr>
-      <w:proofErr w:type="spellStart"/>
       <w:r>
         <w:rPr>
           <w:rFonts w:ascii="Consolas" w:eastAsia="Times New Roman" w:hAnsi="Consolas" w:cs="Times New Roman"/>
@@ -1579,21 +1467,7 @@
           <w:lang w:eastAsia="en-IN"/>
           <w14:ligatures w14:val="none"/>
         </w:rPr>
-        <w:t>kubectl</w:t>
-      </w:r>
-      <w:proofErr w:type="spellEnd"/>
-      <w:r>
-        <w:rPr>
-          <w:rFonts w:ascii="Consolas" w:eastAsia="Times New Roman" w:hAnsi="Consolas" w:cs="Times New Roman"/>
-          <w:color w:val="F5F543"/>
-          <w:kern w:val="0"/>
-          <w:sz w:val="20"/>
-          <w:szCs w:val="20"/>
-          <w:shd w:val="clear" w:color="auto" w:fill="1F1F1F"/>
-          <w:lang w:eastAsia="en-IN"/>
-          <w14:ligatures w14:val="none"/>
-        </w:rPr>
-        <w:t xml:space="preserve"> </w:t>
+        <w:t xml:space="preserve">kubectl </w:t>
       </w:r>
       <w:r>
         <w:rPr>
@@ -1606,35 +1480,7 @@
           <w:lang w:eastAsia="en-IN"/>
           <w14:ligatures w14:val="none"/>
         </w:rPr>
-        <w:t xml:space="preserve">create secret generic </w:t>
-      </w:r>
-      <w:proofErr w:type="spellStart"/>
-      <w:r>
-        <w:rPr>
-          <w:rFonts w:ascii="Consolas" w:eastAsia="Times New Roman" w:hAnsi="Consolas" w:cs="Times New Roman"/>
-          <w:color w:val="E5E5E5"/>
-          <w:kern w:val="0"/>
-          <w:sz w:val="20"/>
-          <w:szCs w:val="20"/>
-          <w:shd w:val="clear" w:color="auto" w:fill="1F1F1F"/>
-          <w:lang w:eastAsia="en-IN"/>
-          <w14:ligatures w14:val="none"/>
-        </w:rPr>
-        <w:t>mssql</w:t>
-      </w:r>
-      <w:proofErr w:type="spellEnd"/>
-      <w:r>
-        <w:rPr>
-          <w:rFonts w:ascii="Consolas" w:eastAsia="Times New Roman" w:hAnsi="Consolas" w:cs="Times New Roman"/>
-          <w:color w:val="E5E5E5"/>
-          <w:kern w:val="0"/>
-          <w:sz w:val="20"/>
-          <w:szCs w:val="20"/>
-          <w:shd w:val="clear" w:color="auto" w:fill="1F1F1F"/>
-          <w:lang w:eastAsia="en-IN"/>
-          <w14:ligatures w14:val="none"/>
-        </w:rPr>
-        <w:t xml:space="preserve"> </w:t>
+        <w:t xml:space="preserve">create secret generic mssql </w:t>
       </w:r>
       <w:r>
         <w:rPr>
@@ -1647,9 +1493,8 @@
           <w:lang w:eastAsia="en-IN"/>
           <w14:ligatures w14:val="none"/>
         </w:rPr>
-        <w:t>--from-</w:t>
-      </w:r>
-      <w:proofErr w:type="spellStart"/>
+        <w:t>--from-litera</w:t>
+      </w:r>
       <w:r>
         <w:rPr>
           <w:rFonts w:ascii="Consolas" w:eastAsia="Times New Roman" w:hAnsi="Consolas" w:cs="Times New Roman"/>
@@ -1661,9 +1506,9 @@
           <w:lang w:eastAsia="en-IN"/>
           <w14:ligatures w14:val="none"/>
         </w:rPr>
-        <w:t>litera</w:t>
-      </w:r>
-      <w:proofErr w:type="spellEnd"/>
+        <w:br/>
+        <w:t>l=SA_PASSWORD="pa55w0rd!"</w:t>
+      </w:r>
       <w:r>
         <w:rPr>
           <w:rFonts w:ascii="Consolas" w:eastAsia="Times New Roman" w:hAnsi="Consolas" w:cs="Times New Roman"/>
@@ -1676,20 +1521,6 @@
           <w14:ligatures w14:val="none"/>
         </w:rPr>
         <w:br/>
-        <w:t>l=SA_PASSWORD="pa55w0rd!"</w:t>
-      </w:r>
-      <w:r>
-        <w:rPr>
-          <w:rFonts w:ascii="Consolas" w:eastAsia="Times New Roman" w:hAnsi="Consolas" w:cs="Times New Roman"/>
-          <w:color w:val="666666"/>
-          <w:kern w:val="0"/>
-          <w:sz w:val="20"/>
-          <w:szCs w:val="20"/>
-          <w:shd w:val="clear" w:color="auto" w:fill="1F1F1F"/>
-          <w:lang w:eastAsia="en-IN"/>
-          <w14:ligatures w14:val="none"/>
-        </w:rPr>
-        <w:br/>
       </w:r>
       <w:r>
         <w:rPr>
@@ -1702,206 +1533,65 @@
           <w:lang w:eastAsia="en-IN"/>
           <w14:ligatures w14:val="none"/>
         </w:rPr>
-        <w:t>secret/</w:t>
-      </w:r>
-      <w:proofErr w:type="spellStart"/>
-      <w:r>
-        <w:rPr>
-          <w:rFonts w:ascii="Consolas" w:eastAsia="Times New Roman" w:hAnsi="Consolas" w:cs="Times New Roman"/>
-          <w:color w:val="FAFAFA"/>
-          <w:kern w:val="0"/>
-          <w:sz w:val="20"/>
-          <w:szCs w:val="20"/>
-          <w:shd w:val="clear" w:color="auto" w:fill="1F1F1F"/>
-          <w:lang w:eastAsia="en-IN"/>
-          <w14:ligatures w14:val="none"/>
-        </w:rPr>
-        <w:t>mssql</w:t>
-      </w:r>
-      <w:proofErr w:type="spellEnd"/>
-      <w:r>
-        <w:rPr>
-          <w:rFonts w:ascii="Consolas" w:eastAsia="Times New Roman" w:hAnsi="Consolas" w:cs="Times New Roman"/>
-          <w:color w:val="FAFAFA"/>
-          <w:kern w:val="0"/>
-          <w:sz w:val="20"/>
-          <w:szCs w:val="20"/>
-          <w:shd w:val="clear" w:color="auto" w:fill="1F1F1F"/>
-          <w:lang w:eastAsia="en-IN"/>
-          <w14:ligatures w14:val="none"/>
-        </w:rPr>
-        <w:t xml:space="preserve"> created</w:t>
-      </w:r>
-    </w:p>
-    <w:p>
-      <w:pPr>
-        <w:rPr>
-          <w:b/>
-          <w:bCs/>
-          <w:sz w:val="28"/>
-          <w:szCs w:val="28"/>
-        </w:rPr>
-      </w:pPr>
-    </w:p>
-    <w:p>
-      <w:pPr>
-        <w:rPr>
-          <w:b/>
-          <w:bCs/>
-          <w:sz w:val="28"/>
-          <w:szCs w:val="28"/>
-        </w:rPr>
-      </w:pPr>
-      <w:r>
-        <w:rPr>
-          <w:b/>
-          <w:bCs/>
-          <w:sz w:val="28"/>
-          <w:szCs w:val="28"/>
-        </w:rPr>
-        <w:t xml:space="preserve">After this we create a </w:t>
-      </w:r>
-      <w:proofErr w:type="spellStart"/>
-      <w:r>
-        <w:rPr>
-          <w:b/>
-          <w:bCs/>
-          <w:sz w:val="28"/>
-          <w:szCs w:val="28"/>
-        </w:rPr>
-        <w:t>mssql</w:t>
-      </w:r>
-      <w:proofErr w:type="spellEnd"/>
-      <w:r>
-        <w:rPr>
-          <w:b/>
-          <w:bCs/>
-          <w:sz w:val="28"/>
-          <w:szCs w:val="28"/>
-        </w:rPr>
-        <w:t>-plat-</w:t>
-      </w:r>
-      <w:proofErr w:type="spellStart"/>
-      <w:proofErr w:type="gramStart"/>
-      <w:r>
-        <w:rPr>
-          <w:b/>
-          <w:bCs/>
-          <w:sz w:val="28"/>
-          <w:szCs w:val="28"/>
-        </w:rPr>
-        <w:t>depl.yaml</w:t>
-      </w:r>
-      <w:proofErr w:type="spellEnd"/>
-      <w:proofErr w:type="gramEnd"/>
-      <w:r>
-        <w:rPr>
-          <w:b/>
-          <w:bCs/>
-          <w:sz w:val="28"/>
-          <w:szCs w:val="28"/>
-        </w:rPr>
-        <w:t xml:space="preserve"> basically a deployment file to set up </w:t>
-      </w:r>
-      <w:proofErr w:type="spellStart"/>
-      <w:r>
-        <w:rPr>
-          <w:b/>
-          <w:bCs/>
-          <w:sz w:val="28"/>
-          <w:szCs w:val="28"/>
-        </w:rPr>
-        <w:t>sql</w:t>
-      </w:r>
-      <w:proofErr w:type="spellEnd"/>
-      <w:r>
-        <w:rPr>
-          <w:b/>
-          <w:bCs/>
-          <w:sz w:val="28"/>
-          <w:szCs w:val="28"/>
-        </w:rPr>
-        <w:t xml:space="preserve"> server as well as mount a </w:t>
-      </w:r>
-      <w:proofErr w:type="spellStart"/>
-      <w:r>
-        <w:rPr>
-          <w:b/>
-          <w:bCs/>
-          <w:sz w:val="28"/>
-          <w:szCs w:val="28"/>
-        </w:rPr>
-        <w:t>sqlserver</w:t>
-      </w:r>
-      <w:proofErr w:type="spellEnd"/>
-      <w:r>
-        <w:rPr>
-          <w:b/>
-          <w:bCs/>
-          <w:sz w:val="28"/>
-          <w:szCs w:val="28"/>
-        </w:rPr>
-        <w:t xml:space="preserve"> to a persistent volume claim.</w:t>
-      </w:r>
-    </w:p>
-    <w:p>
-      <w:pPr>
-        <w:rPr>
-          <w:b/>
-          <w:bCs/>
-          <w:sz w:val="28"/>
-          <w:szCs w:val="28"/>
-        </w:rPr>
-      </w:pPr>
-      <w:r>
-        <w:rPr>
-          <w:b/>
-          <w:bCs/>
-          <w:sz w:val="28"/>
-          <w:szCs w:val="28"/>
-        </w:rPr>
-        <w:t xml:space="preserve">To Carry out migrations correctly we have to trick </w:t>
-      </w:r>
-      <w:proofErr w:type="spellStart"/>
-      <w:r>
-        <w:rPr>
-          <w:b/>
-          <w:bCs/>
-          <w:sz w:val="28"/>
-          <w:szCs w:val="28"/>
-        </w:rPr>
-        <w:t>EntityFramework</w:t>
-      </w:r>
-      <w:proofErr w:type="spellEnd"/>
-      <w:r>
-        <w:rPr>
-          <w:b/>
-          <w:bCs/>
-          <w:sz w:val="28"/>
-          <w:szCs w:val="28"/>
-        </w:rPr>
-        <w:t xml:space="preserve"> to think we are in production</w:t>
-      </w:r>
-      <w:r>
-        <w:rPr>
-          <w:b/>
-          <w:bCs/>
-          <w:sz w:val="28"/>
-          <w:szCs w:val="28"/>
-        </w:rPr>
-        <w:t xml:space="preserve"> do comment out code to check for development and leave only production code to add </w:t>
-      </w:r>
-      <w:proofErr w:type="spellStart"/>
-      <w:r>
-        <w:rPr>
-          <w:b/>
-          <w:bCs/>
-          <w:sz w:val="28"/>
-          <w:szCs w:val="28"/>
-        </w:rPr>
-        <w:t>DbContext</w:t>
-      </w:r>
-      <w:proofErr w:type="spellEnd"/>
+        <w:t>secret/mssql created</w:t>
+      </w:r>
+    </w:p>
+    <w:p>
+      <w:pPr>
+        <w:rPr>
+          <w:b/>
+          <w:bCs/>
+          <w:sz w:val="28"/>
+          <w:szCs w:val="28"/>
+        </w:rPr>
+      </w:pPr>
+    </w:p>
+    <w:p>
+      <w:pPr>
+        <w:rPr>
+          <w:b/>
+          <w:bCs/>
+          <w:sz w:val="28"/>
+          <w:szCs w:val="28"/>
+        </w:rPr>
+      </w:pPr>
+      <w:r>
+        <w:rPr>
+          <w:b/>
+          <w:bCs/>
+          <w:sz w:val="28"/>
+          <w:szCs w:val="28"/>
+        </w:rPr>
+        <w:t>After this we create a mssql-plat-depl.yaml basically a deployment file to set up sql server as well as mount a sqlserver to a persistent volume claim.</w:t>
+      </w:r>
+    </w:p>
+    <w:p>
+      <w:pPr>
+        <w:rPr>
+          <w:b/>
+          <w:bCs/>
+          <w:sz w:val="28"/>
+          <w:szCs w:val="28"/>
+        </w:rPr>
+      </w:pPr>
+      <w:r>
+        <w:rPr>
+          <w:b/>
+          <w:bCs/>
+          <w:sz w:val="28"/>
+          <w:szCs w:val="28"/>
+        </w:rPr>
+        <w:t>To Carry out migrations correctly we have to trick EntityFramework to think we are in production</w:t>
+      </w:r>
+      <w:r>
+        <w:rPr>
+          <w:b/>
+          <w:bCs/>
+          <w:sz w:val="28"/>
+          <w:szCs w:val="28"/>
+        </w:rPr>
+        <w:t xml:space="preserve"> do comment out code to check for development and leave only production code to add DbContext</w:t>
+      </w:r>
     </w:p>
     <w:p>
       <w:pPr>
@@ -1973,49 +1663,7 @@
           <w:sz w:val="28"/>
           <w:szCs w:val="28"/>
         </w:rPr>
-        <w:t xml:space="preserve">Also make changes in </w:t>
-      </w:r>
-      <w:proofErr w:type="spellStart"/>
-      <w:proofErr w:type="gramStart"/>
-      <w:r>
-        <w:rPr>
-          <w:b/>
-          <w:bCs/>
-          <w:sz w:val="28"/>
-          <w:szCs w:val="28"/>
-        </w:rPr>
-        <w:t>appsettings.Development.json</w:t>
-      </w:r>
-      <w:proofErr w:type="spellEnd"/>
-      <w:proofErr w:type="gramEnd"/>
-      <w:r>
-        <w:rPr>
-          <w:b/>
-          <w:bCs/>
-          <w:sz w:val="28"/>
-          <w:szCs w:val="28"/>
-        </w:rPr>
-        <w:t xml:space="preserve"> </w:t>
-      </w:r>
-      <w:proofErr w:type="spellStart"/>
-      <w:r>
-        <w:rPr>
-          <w:b/>
-          <w:bCs/>
-          <w:sz w:val="28"/>
-          <w:szCs w:val="28"/>
-        </w:rPr>
-        <w:t>fileto</w:t>
-      </w:r>
-      <w:proofErr w:type="spellEnd"/>
-      <w:r>
-        <w:rPr>
-          <w:b/>
-          <w:bCs/>
-          <w:sz w:val="28"/>
-          <w:szCs w:val="28"/>
-        </w:rPr>
-        <w:t xml:space="preserve"> connect to database</w:t>
+        <w:t>Also make changes in appsettings.Development.json fileto connect to database</w:t>
       </w:r>
     </w:p>
     <w:p>
@@ -2484,47 +2132,7 @@
           <w:sz w:val="28"/>
           <w:szCs w:val="28"/>
         </w:rPr>
-        <w:t xml:space="preserve">After </w:t>
-      </w:r>
-      <w:proofErr w:type="spellStart"/>
-      <w:r>
-        <w:rPr>
-          <w:b/>
-          <w:bCs/>
-          <w:sz w:val="28"/>
-          <w:szCs w:val="28"/>
-        </w:rPr>
-        <w:t>Rabbitmq</w:t>
-      </w:r>
-      <w:proofErr w:type="spellEnd"/>
-      <w:r>
-        <w:rPr>
-          <w:b/>
-          <w:bCs/>
-          <w:sz w:val="28"/>
-          <w:szCs w:val="28"/>
-        </w:rPr>
-        <w:t xml:space="preserve"> deployment access rabbit </w:t>
-      </w:r>
-      <w:proofErr w:type="spellStart"/>
-      <w:r>
-        <w:rPr>
-          <w:b/>
-          <w:bCs/>
-          <w:sz w:val="28"/>
-          <w:szCs w:val="28"/>
-        </w:rPr>
-        <w:t>mq</w:t>
-      </w:r>
-      <w:proofErr w:type="spellEnd"/>
-      <w:r>
-        <w:rPr>
-          <w:b/>
-          <w:bCs/>
-          <w:sz w:val="28"/>
-          <w:szCs w:val="28"/>
-        </w:rPr>
-        <w:t xml:space="preserve"> management server at </w:t>
+        <w:t xml:space="preserve">After Rabbitmq deployment access rabbit mq management server at </w:t>
       </w:r>
       <w:hyperlink r:id="rId36" w:history="1">
         <w:r>
@@ -2564,38 +2172,201 @@
           <w:sz w:val="28"/>
           <w:szCs w:val="28"/>
         </w:rPr>
-        <w:t xml:space="preserve">With </w:t>
-      </w:r>
-      <w:proofErr w:type="spellStart"/>
-      <w:r>
-        <w:rPr>
-          <w:b/>
-          <w:bCs/>
-          <w:sz w:val="28"/>
-          <w:szCs w:val="28"/>
-        </w:rPr>
-        <w:t>userid</w:t>
-      </w:r>
-      <w:proofErr w:type="spellEnd"/>
-      <w:r>
-        <w:rPr>
-          <w:b/>
-          <w:bCs/>
-          <w:sz w:val="28"/>
-          <w:szCs w:val="28"/>
-        </w:rPr>
-        <w:t xml:space="preserve"> as guest same pass</w:t>
-      </w:r>
-    </w:p>
-    <w:p>
-      <w:pPr>
-        <w:rPr>
-          <w:b/>
-          <w:bCs/>
-          <w:sz w:val="28"/>
-          <w:szCs w:val="28"/>
-        </w:rPr>
-      </w:pPr>
+        <w:t>With userid as guest same pass</w:t>
+      </w:r>
+    </w:p>
+    <w:p>
+      <w:pPr>
+        <w:rPr>
+          <w:b/>
+          <w:bCs/>
+          <w:sz w:val="28"/>
+          <w:szCs w:val="28"/>
+        </w:rPr>
+      </w:pPr>
+    </w:p>
+    <w:p>
+      <w:pPr>
+        <w:rPr>
+          <w:b/>
+          <w:bCs/>
+          <w:sz w:val="28"/>
+          <w:szCs w:val="28"/>
+        </w:rPr>
+      </w:pPr>
+    </w:p>
+    <w:p>
+      <w:pPr>
+        <w:rPr>
+          <w:b/>
+          <w:bCs/>
+          <w:sz w:val="28"/>
+          <w:szCs w:val="28"/>
+        </w:rPr>
+      </w:pPr>
+      <w:r>
+        <w:rPr>
+          <w:b/>
+          <w:bCs/>
+          <w:sz w:val="28"/>
+          <w:szCs w:val="28"/>
+        </w:rPr>
+        <w:t>CommandsService :</w:t>
+      </w:r>
+    </w:p>
+    <w:p>
+      <w:pPr>
+        <w:rPr>
+          <w:b/>
+          <w:bCs/>
+          <w:sz w:val="28"/>
+          <w:szCs w:val="28"/>
+        </w:rPr>
+      </w:pPr>
+      <w:r>
+        <w:rPr>
+          <w:b/>
+          <w:bCs/>
+          <w:sz w:val="28"/>
+          <w:szCs w:val="28"/>
+        </w:rPr>
+        <w:t>We will be creating a EventListning service (Singleton) and an EventProcessor service (Singleton). To process the event we will check that event and if it is platform published then we will add it to our dbcontext. But we cannot directly access Repository/dbcontext in our EventProcessor service as there lifetime is smaller that EventListner and EventProcessor</w:t>
+      </w:r>
+      <w:r>
+        <w:rPr>
+          <w:b/>
+          <w:bCs/>
+          <w:sz w:val="28"/>
+          <w:szCs w:val="28"/>
+        </w:rPr>
+        <w:t>.</w:t>
+      </w:r>
+    </w:p>
+    <w:p>
+      <w:pPr>
+        <w:rPr>
+          <w:b/>
+          <w:bCs/>
+          <w:sz w:val="28"/>
+          <w:szCs w:val="28"/>
+        </w:rPr>
+      </w:pPr>
+      <w:r>
+        <w:rPr>
+          <w:b/>
+          <w:bCs/>
+          <w:sz w:val="28"/>
+          <w:szCs w:val="28"/>
+        </w:rPr>
+        <w:t>To Get around that use scoped service factory</w:t>
+      </w:r>
+    </w:p>
+    <w:p>
+      <w:pPr>
+        <w:rPr>
+          <w:b/>
+          <w:bCs/>
+          <w:sz w:val="28"/>
+          <w:szCs w:val="28"/>
+        </w:rPr>
+      </w:pPr>
+      <w:r>
+        <w:rPr>
+          <w:b/>
+          <w:bCs/>
+          <w:sz w:val="28"/>
+          <w:szCs w:val="28"/>
+        </w:rPr>
+        <w:drawing>
+          <wp:inline distT="0" distB="0" distL="0" distR="0" wp14:anchorId="09712C9F" wp14:editId="319CFF26">
+            <wp:extent cx="5731510" cy="1240790"/>
+            <wp:effectExtent l="0" t="0" r="2540" b="0"/>
+            <wp:docPr id="61848577" name="Picture 1"/>
+            <wp:cNvGraphicFramePr>
+              <a:graphicFrameLocks xmlns:a="http://schemas.openxmlformats.org/drawingml/2006/main" noChangeAspect="1"/>
+            </wp:cNvGraphicFramePr>
+            <a:graphic xmlns:a="http://schemas.openxmlformats.org/drawingml/2006/main">
+              <a:graphicData uri="http://schemas.openxmlformats.org/drawingml/2006/picture">
+                <pic:pic xmlns:pic="http://schemas.openxmlformats.org/drawingml/2006/picture">
+                  <pic:nvPicPr>
+                    <pic:cNvPr id="61848577" name=""/>
+                    <pic:cNvPicPr/>
+                  </pic:nvPicPr>
+                  <pic:blipFill>
+                    <a:blip r:embed="rId37"/>
+                    <a:stretch>
+                      <a:fillRect/>
+                    </a:stretch>
+                  </pic:blipFill>
+                  <pic:spPr>
+                    <a:xfrm>
+                      <a:off x="0" y="0"/>
+                      <a:ext cx="5731510" cy="1240790"/>
+                    </a:xfrm>
+                    <a:prstGeom prst="rect">
+                      <a:avLst/>
+                    </a:prstGeom>
+                  </pic:spPr>
+                </pic:pic>
+              </a:graphicData>
+            </a:graphic>
+          </wp:inline>
+        </w:drawing>
+      </w:r>
+    </w:p>
+    <w:p>
+      <w:pPr>
+        <w:rPr>
+          <w:b/>
+          <w:bCs/>
+          <w:sz w:val="28"/>
+          <w:szCs w:val="28"/>
+        </w:rPr>
+      </w:pPr>
+      <w:r>
+        <w:rPr>
+          <w:b/>
+          <w:bCs/>
+          <w:sz w:val="28"/>
+          <w:szCs w:val="28"/>
+        </w:rPr>
+        <w:lastRenderedPageBreak/>
+        <w:drawing>
+          <wp:inline distT="0" distB="0" distL="0" distR="0" wp14:anchorId="3F1C507B" wp14:editId="5AD04EC5">
+            <wp:extent cx="5731510" cy="4375785"/>
+            <wp:effectExtent l="0" t="0" r="2540" b="5715"/>
+            <wp:docPr id="62712850" name="Picture 1"/>
+            <wp:cNvGraphicFramePr>
+              <a:graphicFrameLocks xmlns:a="http://schemas.openxmlformats.org/drawingml/2006/main" noChangeAspect="1"/>
+            </wp:cNvGraphicFramePr>
+            <a:graphic xmlns:a="http://schemas.openxmlformats.org/drawingml/2006/main">
+              <a:graphicData uri="http://schemas.openxmlformats.org/drawingml/2006/picture">
+                <pic:pic xmlns:pic="http://schemas.openxmlformats.org/drawingml/2006/picture">
+                  <pic:nvPicPr>
+                    <pic:cNvPr id="62712850" name=""/>
+                    <pic:cNvPicPr/>
+                  </pic:nvPicPr>
+                  <pic:blipFill>
+                    <a:blip r:embed="rId38"/>
+                    <a:stretch>
+                      <a:fillRect/>
+                    </a:stretch>
+                  </pic:blipFill>
+                  <pic:spPr>
+                    <a:xfrm>
+                      <a:off x="0" y="0"/>
+                      <a:ext cx="5731510" cy="4375785"/>
+                    </a:xfrm>
+                    <a:prstGeom prst="rect">
+                      <a:avLst/>
+                    </a:prstGeom>
+                  </pic:spPr>
+                </pic:pic>
+              </a:graphicData>
+            </a:graphic>
+          </wp:inline>
+        </w:drawing>
+      </w:r>
     </w:p>
     <w:sectPr>
       <w:pgSz w:w="11906" w:h="16838"/>

</xml_diff>

<commit_message>
PlatformService : Open another port on clusterip service for GRPC and configure GRPC settings in development.json to work on HTTP protocol.
</commit_message>
<xml_diff>
--- a/Documents/PPTS.docx
+++ b/Documents/PPTS.docx
@@ -1798,6 +1798,7 @@
         <w:rPr>
           <w:b/>
           <w:bCs/>
+          <w:noProof/>
           <w:sz w:val="28"/>
           <w:szCs w:val="28"/>
         </w:rPr>
@@ -1861,6 +1862,7 @@
         <w:rPr>
           <w:b/>
           <w:bCs/>
+          <w:noProof/>
           <w:sz w:val="28"/>
           <w:szCs w:val="28"/>
         </w:rPr>
@@ -1915,6 +1917,7 @@
         <w:rPr>
           <w:b/>
           <w:bCs/>
+          <w:noProof/>
           <w:sz w:val="28"/>
           <w:szCs w:val="28"/>
         </w:rPr>
@@ -1968,6 +1971,7 @@
         <w:rPr>
           <w:b/>
           <w:bCs/>
+          <w:noProof/>
           <w:sz w:val="28"/>
           <w:szCs w:val="28"/>
         </w:rPr>
@@ -2022,6 +2026,7 @@
         <w:rPr>
           <w:b/>
           <w:bCs/>
+          <w:noProof/>
           <w:sz w:val="28"/>
           <w:szCs w:val="28"/>
         </w:rPr>
@@ -2075,6 +2080,7 @@
         <w:rPr>
           <w:b/>
           <w:bCs/>
+          <w:noProof/>
           <w:sz w:val="28"/>
           <w:szCs w:val="28"/>
         </w:rPr>
@@ -2274,6 +2280,7 @@
         <w:rPr>
           <w:b/>
           <w:bCs/>
+          <w:noProof/>
           <w:sz w:val="28"/>
           <w:szCs w:val="28"/>
         </w:rPr>
@@ -2327,6 +2334,7 @@
         <w:rPr>
           <w:b/>
           <w:bCs/>
+          <w:noProof/>
           <w:sz w:val="28"/>
           <w:szCs w:val="28"/>
         </w:rPr>
@@ -2464,6 +2472,132 @@
           <w:szCs w:val="28"/>
         </w:rPr>
         <w:t>Now we have a working solution on Kubernetes deployed. But we do not have the initially seeded platforms(created from migrations) in the commands service as created events were never fired for those. We can solve this using GRPC.</w:t>
+      </w:r>
+    </w:p>
+    <w:p>
+      <w:pPr>
+        <w:rPr>
+          <w:b/>
+          <w:bCs/>
+          <w:sz w:val="28"/>
+          <w:szCs w:val="28"/>
+        </w:rPr>
+      </w:pPr>
+      <w:r>
+        <w:rPr>
+          <w:b/>
+          <w:bCs/>
+          <w:sz w:val="28"/>
+          <w:szCs w:val="28"/>
+        </w:rPr>
+        <w:lastRenderedPageBreak/>
+        <w:drawing>
+          <wp:inline distT="0" distB="0" distL="0" distR="0" wp14:anchorId="73C5F94B" wp14:editId="4CE49D63">
+            <wp:extent cx="5731510" cy="3199130"/>
+            <wp:effectExtent l="0" t="0" r="2540" b="1270"/>
+            <wp:docPr id="489878724" name="Picture 1"/>
+            <wp:cNvGraphicFramePr>
+              <a:graphicFrameLocks xmlns:a="http://schemas.openxmlformats.org/drawingml/2006/main" noChangeAspect="1"/>
+            </wp:cNvGraphicFramePr>
+            <a:graphic xmlns:a="http://schemas.openxmlformats.org/drawingml/2006/main">
+              <a:graphicData uri="http://schemas.openxmlformats.org/drawingml/2006/picture">
+                <pic:pic xmlns:pic="http://schemas.openxmlformats.org/drawingml/2006/picture">
+                  <pic:nvPicPr>
+                    <pic:cNvPr id="489878724" name=""/>
+                    <pic:cNvPicPr/>
+                  </pic:nvPicPr>
+                  <pic:blipFill>
+                    <a:blip r:embed="rId39"/>
+                    <a:stretch>
+                      <a:fillRect/>
+                    </a:stretch>
+                  </pic:blipFill>
+                  <pic:spPr>
+                    <a:xfrm>
+                      <a:off x="0" y="0"/>
+                      <a:ext cx="5731510" cy="3199130"/>
+                    </a:xfrm>
+                    <a:prstGeom prst="rect">
+                      <a:avLst/>
+                    </a:prstGeom>
+                  </pic:spPr>
+                </pic:pic>
+              </a:graphicData>
+            </a:graphic>
+          </wp:inline>
+        </w:drawing>
+      </w:r>
+    </w:p>
+    <w:p>
+      <w:pPr>
+        <w:rPr>
+          <w:b/>
+          <w:bCs/>
+          <w:sz w:val="28"/>
+          <w:szCs w:val="28"/>
+        </w:rPr>
+      </w:pPr>
+      <w:r>
+        <w:rPr>
+          <w:b/>
+          <w:bCs/>
+          <w:sz w:val="28"/>
+          <w:szCs w:val="28"/>
+        </w:rPr>
+        <w:drawing>
+          <wp:inline distT="0" distB="0" distL="0" distR="0" wp14:anchorId="2CE3EE95" wp14:editId="61466F59">
+            <wp:extent cx="5731510" cy="3215005"/>
+            <wp:effectExtent l="0" t="0" r="2540" b="4445"/>
+            <wp:docPr id="369529954" name="Picture 1"/>
+            <wp:cNvGraphicFramePr>
+              <a:graphicFrameLocks xmlns:a="http://schemas.openxmlformats.org/drawingml/2006/main" noChangeAspect="1"/>
+            </wp:cNvGraphicFramePr>
+            <a:graphic xmlns:a="http://schemas.openxmlformats.org/drawingml/2006/main">
+              <a:graphicData uri="http://schemas.openxmlformats.org/drawingml/2006/picture">
+                <pic:pic xmlns:pic="http://schemas.openxmlformats.org/drawingml/2006/picture">
+                  <pic:nvPicPr>
+                    <pic:cNvPr id="369529954" name=""/>
+                    <pic:cNvPicPr/>
+                  </pic:nvPicPr>
+                  <pic:blipFill>
+                    <a:blip r:embed="rId40"/>
+                    <a:stretch>
+                      <a:fillRect/>
+                    </a:stretch>
+                  </pic:blipFill>
+                  <pic:spPr>
+                    <a:xfrm>
+                      <a:off x="0" y="0"/>
+                      <a:ext cx="5731510" cy="3215005"/>
+                    </a:xfrm>
+                    <a:prstGeom prst="rect">
+                      <a:avLst/>
+                    </a:prstGeom>
+                  </pic:spPr>
+                </pic:pic>
+              </a:graphicData>
+            </a:graphic>
+          </wp:inline>
+        </w:drawing>
+      </w:r>
+    </w:p>
+    <w:p>
+      <w:pPr>
+        <w:rPr>
+          <w:b/>
+          <w:bCs/>
+          <w:sz w:val="28"/>
+          <w:szCs w:val="28"/>
+        </w:rPr>
+      </w:pPr>
+      <w:r>
+        <w:rPr>
+          <w:b/>
+          <w:bCs/>
+          <w:sz w:val="28"/>
+          <w:szCs w:val="28"/>
+        </w:rPr>
+        <w:t>GRPC uses TLS which has HTTPS protocols by default but for our case with service communication internally we are using HTTP so we need to configure our deployment and explicitly tell clusterip service where GRPC endpoint is to use HTTP.</w:t>
       </w:r>
     </w:p>
     <w:sectPr>

</xml_diff>